<commit_message>
History of Britannia and Book of Mystic Wisdom changes, explicitly use std::to_string to avoid name clash
</commit_message>
<xml_diff>
--- a/Ultima IV Dokumentation/Geschichte.docx
+++ b/Ultima IV Dokumentation/Geschichte.docx
@@ -673,10 +673,7 @@
         <w:t xml:space="preserve"> Hügelriesen war. Die meisten Landstriche</w:t>
       </w:r>
       <w:r>
-        <w:t xml:space="preserve"> wurden kartographiert, allerdings verbleiben noch einige u</w:t>
-      </w:r>
-      <w:r>
-        <w:t>n</w:t>
+        <w:t xml:space="preserve"> wurden kartographiert, allerdings verbleiben noch einige un</w:t>
       </w:r>
       <w:r>
         <w:softHyphen/>
@@ -706,13 +703,7 @@
         <w:t>chtet. Eines war das Lyze</w:t>
       </w:r>
       <w:r>
-        <w:t>um, worin sich das große Observatorium befand.  Ein a</w:t>
-      </w:r>
-      <w:r>
-        <w:t>n</w:t>
-      </w:r>
-      <w:r>
-        <w:t xml:space="preserve">deres war die Empath-Abtei mit ihren Eichenhainen, in denen weise Männer und Frauen über die Lehren der Alten meditierten. Das dritte Bauwerk war die große Burg des Ritterordens der Silbernen </w:t>
+        <w:t xml:space="preserve">um, worin sich das große Observatorium befand.  Ein anderes war die Empath-Abtei mit ihren Eichenhainen, in denen weise Männer und Frauen über die Lehren der Alten meditierten. Das dritte Bauwerk war die große Burg des Ritterordens der Silbernen </w:t>
       </w:r>
       <w:r>
         <w:lastRenderedPageBreak/>
@@ -740,19 +731,7 @@
         <w:t>i</w:t>
       </w:r>
       <w:r>
-        <w:t>schen Au</w:t>
-      </w:r>
-      <w:r>
-        <w:t>s</w:t>
-      </w:r>
-      <w:r>
-        <w:t>richtung. Auch schmückten zahlreiche außenliegende Dörfer die Lan</w:t>
-      </w:r>
-      <w:r>
-        <w:t>d</w:t>
-      </w:r>
-      <w:r>
-        <w:t>schaft zwischen den Städten. In dieser Weise wurden Lord Britishs Lande organisiert.</w:t>
+        <w:t>schen Ausrichtung. Auch schmückten zahlreiche außenliegende Dörfer die Landschaft zwischen den Städten. In dieser Weise wurden Lord Britishs Lande organisiert.</w:t>
       </w:r>
     </w:p>
     <w:p>
@@ -3440,8 +3419,6 @@
       <w:r>
         <w:t>it ist in allen Lande</w:t>
       </w:r>
-      <w:bookmarkStart w:id="0" w:name="_GoBack"/>
-      <w:bookmarkEnd w:id="0"/>
       <w:r>
         <w:t>n Britannias unte</w:t>
       </w:r>
@@ -5978,7 +5955,12 @@
         <w:jc w:val="both"/>
       </w:pPr>
       <w:r>
-        <w:t>Die meisten von uns verstehen nur die Dinge, die wir sehen und fühlen können. Aber es gibt einen Teil der Bevölkerung, der das unsichtbare sehen und das, was keine Substanz hat, fühlen kann. Die Wahrnehmung und Anwendung dieser ätherischen Kräfte wird Magie genannt. Für einige ist es eine Kunst, für andere eine Wissenschaft. Es fällt diesem Historiker schwer, die Kunst zu beschreiben, mit der er selbst vollko</w:t>
+        <w:t>Die meisten von uns verstehen nur die Dinge, die wir sehen und fühlen können. Aber es gibt einen Teil der Bevölkerung, der das unsichtbare sehen und das, was keine Substanz hat, fühlen k</w:t>
+      </w:r>
+      <w:bookmarkStart w:id="0" w:name="_GoBack"/>
+      <w:bookmarkEnd w:id="0"/>
+      <w:r>
+        <w:t>ann. Die Wahrnehmung und Anwendung dieser ätherischen Kräfte wird Magie genannt. Für einige ist es eine Kunst, für andere eine Wissenschaft. Es fällt diesem Historiker schwer, die Kunst zu beschreiben, mit der er selbst vollko</w:t>
       </w:r>
       <w:r>
         <w:t>m</w:t>
@@ -9901,15 +9883,7 @@
         <w:t>ZORN.</w:t>
       </w:r>
       <w:r>
-        <w:t xml:space="preserve"> Zorne </w:t>
-      </w:r>
-      <w:proofErr w:type="gramStart"/>
-      <w:r>
-        <w:t>sind</w:t>
-      </w:r>
-      <w:proofErr w:type="gramEnd"/>
-      <w:r>
-        <w:t xml:space="preserve"> die Antithese von allem. Sie gehen durch Wände und Hindernisse einfach hindurch und verhindern in ihrer Nähe alle Magie. Wenn ein böser Zorn dir nahe kommt, wirst du seinem Griffe vermutlich nicht entkommen.</w:t>
+        <w:t xml:space="preserve"> Zorne sind die Antithese von allem. Sie gehen durch Wände und Hindernisse einfach hindurch und verhindern in ihrer Nähe alle Magie. Wenn ein böser Zorn dir nahe kommt, wirst du seinem Griffe vermutlich nicht entkommen.</w:t>
       </w:r>
     </w:p>
     <w:p>
@@ -10991,22 +10965,60 @@
         <w:t xml:space="preserve">, welche einen Feind schon </w:t>
       </w:r>
       <w:r>
-        <w:t xml:space="preserve">auf Entfernung treffen können; </w:t>
-      </w:r>
-      <w:r>
-        <w:t>Stangenwaffen, welche es erlauben, über ein Hindernis oder einen K</w:t>
+        <w:t>auf Entfernung treffen können</w:t>
+      </w:r>
+      <w:r>
+        <w:t xml:space="preserve">, im Nahkampfe aber wenig </w:t>
+      </w:r>
+      <w:r>
+        <w:t>effektiv sind</w:t>
+      </w:r>
+      <w:r>
+        <w:t xml:space="preserve">; </w:t>
+      </w:r>
+      <w:r>
+        <w:t>Stangenwaffen, welche es e</w:t>
+      </w:r>
+      <w:r>
+        <w:t>r</w:t>
+      </w:r>
+      <w:r>
+        <w:t>lauben, über ein Hindernis oder einen Kameraden hinweg zuzuschl</w:t>
       </w:r>
       <w:r>
         <w:t>a</w:t>
       </w:r>
       <w:r>
-        <w:t>meraden hinweg zuzuschlagen; und Handwaffen, welch</w:t>
+        <w:t>gen; und Handwaffen, welch</w:t>
       </w:r>
       <w:r>
         <w:t>e es erforderlich machen, seinem</w:t>
       </w:r>
       <w:r>
         <w:t xml:space="preserve"> Feinde auf sehr engem Raume gegenüberzustehen.</w:t>
+      </w:r>
+      <w:r>
+        <w:t xml:space="preserve"> Auch während eines Kam</w:t>
+      </w:r>
+      <w:r>
+        <w:t>p</w:t>
+      </w:r>
+      <w:r>
+        <w:t>fes kannst du deine Waffe wechseln</w:t>
+      </w:r>
+      <w:r>
+        <w:t xml:space="preserve"> – </w:t>
+      </w:r>
+      <w:r>
+        <w:t xml:space="preserve">etwa um von einer </w:t>
+      </w:r>
+      <w:proofErr w:type="spellStart"/>
+      <w:r>
+        <w:t>Schußwaffe</w:t>
+      </w:r>
+      <w:proofErr w:type="spellEnd"/>
+      <w:r>
+        <w:t xml:space="preserve"> zu einer Handwaffe zu wechseln, sobald ein Feind zu dir aufgeschlossen hat.</w:t>
       </w:r>
     </w:p>
     <w:p>
@@ -13801,7 +13813,7 @@
 </file>
 
 <file path=customXml/itemProps1.xml><?xml version="1.0" encoding="utf-8"?>
-<ds:datastoreItem xmlns:ds="http://schemas.openxmlformats.org/officeDocument/2006/customXml" ds:itemID="{B9108C97-0D7F-46EF-B34A-D1A8CAEE4195}">
+<ds:datastoreItem xmlns:ds="http://schemas.openxmlformats.org/officeDocument/2006/customXml" ds:itemID="{656F1C2C-7DA1-47C7-A897-CD31962450C6}">
   <ds:schemaRefs>
     <ds:schemaRef ds:uri="http://schemas.openxmlformats.org/officeDocument/2006/bibliography"/>
   </ds:schemaRefs>

</xml_diff>

<commit_message>
More History of Britannia and Book of Mystic Wisdom changes
</commit_message>
<xml_diff>
--- a/Ultima IV Dokumentation/Geschichte.docx
+++ b/Ultima IV Dokumentation/Geschichte.docx
@@ -5955,12 +5955,7 @@
         <w:jc w:val="both"/>
       </w:pPr>
       <w:r>
-        <w:t>Die meisten von uns verstehen nur die Dinge, die wir sehen und fühlen können. Aber es gibt einen Teil der Bevölkerung, der das unsichtbare sehen und das, was keine Substanz hat, fühlen k</w:t>
-      </w:r>
-      <w:bookmarkStart w:id="0" w:name="_GoBack"/>
-      <w:bookmarkEnd w:id="0"/>
-      <w:r>
-        <w:t>ann. Die Wahrnehmung und Anwendung dieser ätherischen Kräfte wird Magie genannt. Für einige ist es eine Kunst, für andere eine Wissenschaft. Es fällt diesem Historiker schwer, die Kunst zu beschreiben, mit der er selbst vollko</w:t>
+        <w:t>Die meisten von uns verstehen nur die Dinge, die wir sehen und fühlen können. Aber es gibt einen Teil der Bevölkerung, der das unsichtbare sehen und das, was keine Substanz hat, fühlen kann. Die Wahrnehmung und Anwendung dieser ätherischen Kräfte wird Magie genannt. Für einige ist es eine Kunst, für andere eine Wissenschaft. Es fällt diesem Historiker schwer, die Kunst zu beschreiben, mit der er selbst vollko</w:t>
       </w:r>
       <w:r>
         <w:t>m</w:t>
@@ -11579,11 +11574,11 @@
       <w:r>
         <w:t xml:space="preserve">fangen, </w:t>
       </w:r>
-      <w:proofErr w:type="spellStart"/>
-      <w:r>
-        <w:t>daß</w:t>
-      </w:r>
-      <w:proofErr w:type="spellEnd"/>
+      <w:r>
+        <w:t>das</w:t>
+      </w:r>
+      <w:bookmarkStart w:id="0" w:name="_GoBack"/>
+      <w:bookmarkEnd w:id="0"/>
       <w:r>
         <w:t xml:space="preserve"> Böse zu bekämpfen, das in uns selbst lauert. Es ist </w:t>
       </w:r>
@@ -11916,65 +11911,60 @@
           <w:sz w:val="26"/>
           <w:szCs w:val="26"/>
         </w:rPr>
-        <w:t>este des Avatars sprechen, die auf diesen Seiten erwähnt wird.</w:t>
-      </w:r>
-    </w:p>
-    <w:p>
-      <w:pPr>
-        <w:widowControl/>
-        <w:suppressAutoHyphens w:val="0"/>
-        <w:spacing w:after="0" w:line="100" w:lineRule="atLeast"/>
-        <w:jc w:val="both"/>
+        <w:t>e</w:t>
+      </w:r>
+      <w:r>
         <w:rPr>
           <w:rFonts w:ascii="Garamond" w:hAnsi="Garamond"/>
           <w:sz w:val="26"/>
           <w:szCs w:val="26"/>
         </w:rPr>
-      </w:pPr>
+        <w:softHyphen/>
+      </w:r>
       <w:r>
         <w:rPr>
           <w:rFonts w:ascii="Garamond" w:hAnsi="Garamond"/>
           <w:sz w:val="26"/>
           <w:szCs w:val="26"/>
         </w:rPr>
-        <w:t>Die Queste des Avatars ist die Suche nach einem neuen Standard, einer neuen Vision des Lebens, nach der unser Volk streben kann. Wir suchen den Menschen, der ein leuchtendes Vorbild unserer N</w:t>
-      </w:r>
-      <w:r>
+        <w:t>ste des Avatars sprechen, die auf diesen Seiten erwähnt wird.</w:t>
+      </w:r>
+    </w:p>
+    <w:p>
+      <w:pPr>
+        <w:widowControl/>
+        <w:suppressAutoHyphens w:val="0"/>
+        <w:spacing w:after="0" w:line="100" w:lineRule="atLeast"/>
+        <w:jc w:val="both"/>
         <w:rPr>
           <w:rFonts w:ascii="Garamond" w:hAnsi="Garamond"/>
           <w:sz w:val="26"/>
           <w:szCs w:val="26"/>
         </w:rPr>
-        <w:t>a</w:t>
-      </w:r>
+      </w:pPr>
       <w:r>
         <w:rPr>
           <w:rFonts w:ascii="Garamond" w:hAnsi="Garamond"/>
           <w:sz w:val="26"/>
           <w:szCs w:val="26"/>
         </w:rPr>
-        <w:t>tion werden kann und uns aus dem Zeitalter der Dunkelheit in das Zeitalter des Lichtes führt.</w:t>
-      </w:r>
-    </w:p>
-    <w:p>
-      <w:pPr>
-        <w:widowControl/>
-        <w:suppressAutoHyphens w:val="0"/>
-        <w:spacing w:after="0" w:line="100" w:lineRule="atLeast"/>
-        <w:jc w:val="both"/>
+        <w:t>Die Queste des Avatars ist die Suche nach einem neuen Standard, einer neuen Vision des Lebens, nach der unser Volk streben kann. Wir suchen den Menschen, der ein leuchtendes Vorbild unserer N</w:t>
+      </w:r>
+      <w:r>
         <w:rPr>
           <w:rFonts w:ascii="Garamond" w:hAnsi="Garamond"/>
           <w:sz w:val="26"/>
           <w:szCs w:val="26"/>
         </w:rPr>
-      </w:pPr>
+        <w:t>a</w:t>
+      </w:r>
       <w:r>
         <w:rPr>
           <w:rFonts w:ascii="Garamond" w:hAnsi="Garamond"/>
           <w:sz w:val="26"/>
           <w:szCs w:val="26"/>
         </w:rPr>
-        <w:t xml:space="preserve">Wir haben diese Nachricht bis in die fernsten Winkel des bekannten Universums geschickt, ja wir haben selbst über die Leere der Zeit </w:t>
+        <w:t>tion werden kann und uns aus dem Zeit</w:t>
       </w:r>
       <w:r>
         <w:rPr>
@@ -11982,7 +11972,7 @@
           <w:sz w:val="26"/>
           <w:szCs w:val="26"/>
         </w:rPr>
-        <w:t>hin</w:t>
+        <w:t>alter der Dunkelheit in das Zeit</w:t>
       </w:r>
       <w:r>
         <w:rPr>
@@ -11990,7 +11980,7 @@
           <w:sz w:val="26"/>
           <w:szCs w:val="26"/>
         </w:rPr>
-        <w:t>weg gesprochen. Gibt es den Einen</w:t>
+        <w:softHyphen/>
       </w:r>
       <w:r>
         <w:rPr>
@@ -11998,23 +11988,28 @@
           <w:sz w:val="26"/>
           <w:szCs w:val="26"/>
         </w:rPr>
-        <w:t>, der die Queste des Avatars vollenden kann? Viele haben es schon versucht, und haben einen Teilerfolg erzielt; sie haben in einer oder mehreren der Acht Tuge</w:t>
-      </w:r>
-      <w:r>
+        <w:t>alter des Lichtes führt.</w:t>
+      </w:r>
+    </w:p>
+    <w:p>
+      <w:pPr>
+        <w:widowControl/>
+        <w:suppressAutoHyphens w:val="0"/>
+        <w:spacing w:after="0" w:line="100" w:lineRule="atLeast"/>
+        <w:jc w:val="both"/>
         <w:rPr>
           <w:rFonts w:ascii="Garamond" w:hAnsi="Garamond"/>
           <w:sz w:val="26"/>
           <w:szCs w:val="26"/>
         </w:rPr>
-        <w:t>n</w:t>
-      </w:r>
+      </w:pPr>
       <w:r>
         <w:rPr>
           <w:rFonts w:ascii="Garamond" w:hAnsi="Garamond"/>
           <w:sz w:val="26"/>
           <w:szCs w:val="26"/>
         </w:rPr>
-        <w:t>den des Avatars Erleuchtung erlangt</w:t>
+        <w:t>Wir haben diese Nachricht bis in die fernsten Winkel des bekannten Uni</w:t>
       </w:r>
       <w:r>
         <w:rPr>
@@ -12022,7 +12017,7 @@
           <w:sz w:val="26"/>
           <w:szCs w:val="26"/>
         </w:rPr>
-        <w:t xml:space="preserve"> – </w:t>
+        <w:softHyphen/>
       </w:r>
       <w:r>
         <w:rPr>
@@ -12030,28 +12025,23 @@
           <w:sz w:val="26"/>
           <w:szCs w:val="26"/>
         </w:rPr>
-        <w:t>aber noch niemand hat bisher den wahren Zustand, ein Avatar zu sein, erreicht.</w:t>
-      </w:r>
-    </w:p>
-    <w:p>
-      <w:pPr>
-        <w:widowControl/>
-        <w:suppressAutoHyphens w:val="0"/>
-        <w:spacing w:after="0" w:line="100" w:lineRule="atLeast"/>
-        <w:jc w:val="both"/>
+        <w:t>ver</w:t>
+      </w:r>
+      <w:r>
         <w:rPr>
           <w:rFonts w:ascii="Garamond" w:hAnsi="Garamond"/>
           <w:sz w:val="26"/>
           <w:szCs w:val="26"/>
         </w:rPr>
-      </w:pPr>
+        <w:softHyphen/>
+      </w:r>
       <w:r>
         <w:rPr>
           <w:rFonts w:ascii="Garamond" w:hAnsi="Garamond"/>
           <w:sz w:val="26"/>
           <w:szCs w:val="26"/>
         </w:rPr>
-        <w:t>Die Geheimnisse des Avatars liegen tief vergraben in den Herzen sowohl unseres Volkes, als auch des Landes, in dem wir leben. Die Suche wird beschwerlich sein, und der Eine, wel</w:t>
+        <w:t xml:space="preserve">sums geschickt, ja wir haben selbst über die Leere der Zeit </w:t>
       </w:r>
       <w:r>
         <w:rPr>
@@ -12059,25 +12049,23 @@
           <w:sz w:val="26"/>
           <w:szCs w:val="26"/>
         </w:rPr>
-        <w:t xml:space="preserve">cher Erfolg haben soll, </w:t>
-      </w:r>
-      <w:proofErr w:type="spellStart"/>
+        <w:t>hin</w:t>
+      </w:r>
       <w:r>
         <w:rPr>
           <w:rFonts w:ascii="Garamond" w:hAnsi="Garamond"/>
           <w:sz w:val="26"/>
           <w:szCs w:val="26"/>
         </w:rPr>
-        <w:t>muß</w:t>
-      </w:r>
-      <w:proofErr w:type="spellEnd"/>
+        <w:softHyphen/>
+      </w:r>
       <w:r>
         <w:rPr>
           <w:rFonts w:ascii="Garamond" w:hAnsi="Garamond"/>
           <w:sz w:val="26"/>
           <w:szCs w:val="26"/>
         </w:rPr>
-        <w:t xml:space="preserve"> in der Lage sein, alle Teile des großen Mysteriums zusa</w:t>
+        <w:t>weg gesprochen. Gibt es den Einen</w:t>
       </w:r>
       <w:r>
         <w:rPr>
@@ -12085,7 +12073,7 @@
           <w:sz w:val="26"/>
           <w:szCs w:val="26"/>
         </w:rPr>
-        <w:t>m</w:t>
+        <w:t>, der die Queste des Avatars voll</w:t>
       </w:r>
       <w:r>
         <w:rPr>
@@ -12093,28 +12081,227 @@
           <w:sz w:val="26"/>
           <w:szCs w:val="26"/>
         </w:rPr>
-        <w:t>menzusetzen, um die Queste zu lösen.</w:t>
-      </w:r>
-    </w:p>
-    <w:p>
-      <w:pPr>
-        <w:widowControl/>
-        <w:suppressAutoHyphens w:val="0"/>
-        <w:spacing w:after="0" w:line="100" w:lineRule="atLeast"/>
-        <w:jc w:val="both"/>
+        <w:softHyphen/>
+      </w:r>
+      <w:r>
         <w:rPr>
           <w:rFonts w:ascii="Garamond" w:hAnsi="Garamond"/>
           <w:sz w:val="26"/>
           <w:szCs w:val="26"/>
         </w:rPr>
-      </w:pPr>
+        <w:t>enden kann? Viele haben es schon versucht, und haben einen Teil</w:t>
+      </w:r>
       <w:r>
         <w:rPr>
           <w:rFonts w:ascii="Garamond" w:hAnsi="Garamond"/>
           <w:sz w:val="26"/>
           <w:szCs w:val="26"/>
         </w:rPr>
-        <w:t>Schau auf die Konstruktion, welche auf der gegenüberliegenden Seite dieses Tomos abgebildet ist. Präge sie dir gut ein, denn wenn du sie von neuem erblick</w:t>
+        <w:softHyphen/>
+      </w:r>
+      <w:r>
+        <w:rPr>
+          <w:rFonts w:ascii="Garamond" w:hAnsi="Garamond"/>
+          <w:sz w:val="26"/>
+          <w:szCs w:val="26"/>
+        </w:rPr>
+        <w:t>erfolg erzielt; sie haben in einer oder mehreren der Acht Tuge</w:t>
+      </w:r>
+      <w:r>
+        <w:rPr>
+          <w:rFonts w:ascii="Garamond" w:hAnsi="Garamond"/>
+          <w:sz w:val="26"/>
+          <w:szCs w:val="26"/>
+        </w:rPr>
+        <w:t>n</w:t>
+      </w:r>
+      <w:r>
+        <w:rPr>
+          <w:rFonts w:ascii="Garamond" w:hAnsi="Garamond"/>
+          <w:sz w:val="26"/>
+          <w:szCs w:val="26"/>
+        </w:rPr>
+        <w:t>den des Avatars Erleuchtung erlangt</w:t>
+      </w:r>
+      <w:r>
+        <w:rPr>
+          <w:rFonts w:ascii="Garamond" w:hAnsi="Garamond"/>
+          <w:sz w:val="26"/>
+          <w:szCs w:val="26"/>
+        </w:rPr>
+        <w:t xml:space="preserve"> – </w:t>
+      </w:r>
+      <w:r>
+        <w:rPr>
+          <w:rFonts w:ascii="Garamond" w:hAnsi="Garamond"/>
+          <w:sz w:val="26"/>
+          <w:szCs w:val="26"/>
+        </w:rPr>
+        <w:t>aber noch niemand hat bisher den wahren Zustand, ein Avatar zu sein, erreicht.</w:t>
+      </w:r>
+    </w:p>
+    <w:p>
+      <w:pPr>
+        <w:widowControl/>
+        <w:suppressAutoHyphens w:val="0"/>
+        <w:spacing w:after="0" w:line="100" w:lineRule="atLeast"/>
+        <w:jc w:val="both"/>
+        <w:rPr>
+          <w:rFonts w:ascii="Garamond" w:hAnsi="Garamond"/>
+          <w:sz w:val="26"/>
+          <w:szCs w:val="26"/>
+        </w:rPr>
+      </w:pPr>
+      <w:r>
+        <w:rPr>
+          <w:rFonts w:ascii="Garamond" w:hAnsi="Garamond"/>
+          <w:sz w:val="26"/>
+          <w:szCs w:val="26"/>
+        </w:rPr>
+        <w:t>Die Geheimnisse des Avatars liegen tief vergraben in den Herzen so</w:t>
+      </w:r>
+      <w:r>
+        <w:rPr>
+          <w:rFonts w:ascii="Garamond" w:hAnsi="Garamond"/>
+          <w:sz w:val="26"/>
+          <w:szCs w:val="26"/>
+        </w:rPr>
+        <w:softHyphen/>
+      </w:r>
+      <w:r>
+        <w:rPr>
+          <w:rFonts w:ascii="Garamond" w:hAnsi="Garamond"/>
+          <w:sz w:val="26"/>
+          <w:szCs w:val="26"/>
+        </w:rPr>
+        <w:t>wohl unseres Volkes, als auch des Landes, in dem wir leben. Die Su</w:t>
+      </w:r>
+      <w:r>
+        <w:rPr>
+          <w:rFonts w:ascii="Garamond" w:hAnsi="Garamond"/>
+          <w:sz w:val="26"/>
+          <w:szCs w:val="26"/>
+        </w:rPr>
+        <w:softHyphen/>
+      </w:r>
+      <w:r>
+        <w:rPr>
+          <w:rFonts w:ascii="Garamond" w:hAnsi="Garamond"/>
+          <w:sz w:val="26"/>
+          <w:szCs w:val="26"/>
+        </w:rPr>
+        <w:t>che wird beschwerlich sein, und der Eine, wel</w:t>
+      </w:r>
+      <w:r>
+        <w:rPr>
+          <w:rFonts w:ascii="Garamond" w:hAnsi="Garamond"/>
+          <w:sz w:val="26"/>
+          <w:szCs w:val="26"/>
+        </w:rPr>
+        <w:t xml:space="preserve">cher Erfolg haben soll, </w:t>
+      </w:r>
+      <w:proofErr w:type="spellStart"/>
+      <w:r>
+        <w:rPr>
+          <w:rFonts w:ascii="Garamond" w:hAnsi="Garamond"/>
+          <w:sz w:val="26"/>
+          <w:szCs w:val="26"/>
+        </w:rPr>
+        <w:t>muß</w:t>
+      </w:r>
+      <w:proofErr w:type="spellEnd"/>
+      <w:r>
+        <w:rPr>
+          <w:rFonts w:ascii="Garamond" w:hAnsi="Garamond"/>
+          <w:sz w:val="26"/>
+          <w:szCs w:val="26"/>
+        </w:rPr>
+        <w:t xml:space="preserve"> in der Lage sein, alle Teile des großen Mysteriums zusa</w:t>
+      </w:r>
+      <w:r>
+        <w:rPr>
+          <w:rFonts w:ascii="Garamond" w:hAnsi="Garamond"/>
+          <w:sz w:val="26"/>
+          <w:szCs w:val="26"/>
+        </w:rPr>
+        <w:t>m</w:t>
+      </w:r>
+      <w:r>
+        <w:rPr>
+          <w:rFonts w:ascii="Garamond" w:hAnsi="Garamond"/>
+          <w:sz w:val="26"/>
+          <w:szCs w:val="26"/>
+        </w:rPr>
+        <w:t>men</w:t>
+      </w:r>
+      <w:r>
+        <w:rPr>
+          <w:rFonts w:ascii="Garamond" w:hAnsi="Garamond"/>
+          <w:sz w:val="26"/>
+          <w:szCs w:val="26"/>
+        </w:rPr>
+        <w:softHyphen/>
+      </w:r>
+      <w:r>
+        <w:rPr>
+          <w:rFonts w:ascii="Garamond" w:hAnsi="Garamond"/>
+          <w:sz w:val="26"/>
+          <w:szCs w:val="26"/>
+        </w:rPr>
+        <w:t>zu</w:t>
+      </w:r>
+      <w:r>
+        <w:rPr>
+          <w:rFonts w:ascii="Garamond" w:hAnsi="Garamond"/>
+          <w:sz w:val="26"/>
+          <w:szCs w:val="26"/>
+        </w:rPr>
+        <w:softHyphen/>
+      </w:r>
+      <w:r>
+        <w:rPr>
+          <w:rFonts w:ascii="Garamond" w:hAnsi="Garamond"/>
+          <w:sz w:val="26"/>
+          <w:szCs w:val="26"/>
+        </w:rPr>
+        <w:t>setzen, um die Queste zu lösen.</w:t>
+      </w:r>
+    </w:p>
+    <w:p>
+      <w:pPr>
+        <w:widowControl/>
+        <w:suppressAutoHyphens w:val="0"/>
+        <w:spacing w:after="0" w:line="100" w:lineRule="atLeast"/>
+        <w:jc w:val="both"/>
+        <w:rPr>
+          <w:rFonts w:ascii="Garamond" w:hAnsi="Garamond"/>
+          <w:sz w:val="26"/>
+          <w:szCs w:val="26"/>
+        </w:rPr>
+      </w:pPr>
+      <w:r>
+        <w:rPr>
+          <w:rFonts w:ascii="Garamond" w:hAnsi="Garamond"/>
+          <w:sz w:val="26"/>
+          <w:szCs w:val="26"/>
+        </w:rPr>
+        <w:t>Schau auf die Konstruktion, welche auf der gegenüberliegenden Sei</w:t>
+      </w:r>
+      <w:r>
+        <w:rPr>
+          <w:rFonts w:ascii="Garamond" w:hAnsi="Garamond"/>
+          <w:sz w:val="26"/>
+          <w:szCs w:val="26"/>
+        </w:rPr>
+        <w:softHyphen/>
+      </w:r>
+      <w:r>
+        <w:rPr>
+          <w:rFonts w:ascii="Garamond" w:hAnsi="Garamond"/>
+          <w:sz w:val="26"/>
+          <w:szCs w:val="26"/>
+        </w:rPr>
+        <w:t>te dieses Tomos abgebildet ist. Präge sie dir gut ein, denn wenn du sie von neuem erblick</w:t>
       </w:r>
       <w:r>
         <w:rPr>
@@ -13813,7 +14000,7 @@
 </file>
 
 <file path=customXml/itemProps1.xml><?xml version="1.0" encoding="utf-8"?>
-<ds:datastoreItem xmlns:ds="http://schemas.openxmlformats.org/officeDocument/2006/customXml" ds:itemID="{656F1C2C-7DA1-47C7-A897-CD31962450C6}">
+<ds:datastoreItem xmlns:ds="http://schemas.openxmlformats.org/officeDocument/2006/customXml" ds:itemID="{C78C1547-42C7-4EB5-B530-B917F6BC7C7D}">
   <ds:schemaRefs>
     <ds:schemaRef ds:uri="http://schemas.openxmlformats.org/officeDocument/2006/bibliography"/>
   </ds:schemaRefs>

</xml_diff>

<commit_message>
Spell changes: Make Protection actually do something (it didn't before), longer auras, more tries fo Y-Up/Z-Down; also chest changes, fire damage fix, and doc fixes
</commit_message>
<xml_diff>
--- a/Ultima IV Dokumentation/Geschichte.docx
+++ b/Ultima IV Dokumentation/Geschichte.docx
@@ -4761,7 +4761,12 @@
         <w:t>n</w:t>
       </w:r>
       <w:r>
-        <w:t>sbeine gewachsen sind. Mit den Schiffskanonen kann man auch auf landbewohnende Kreaturen schießen. Hüte dich, einige der Landbewohner können fliegen und dich über die Wellen verfolgen!</w:t>
+        <w:t xml:space="preserve">sbeine gewachsen sind. Mit den Schiffskanonen </w:t>
+      </w:r>
+      <w:bookmarkStart w:id="0" w:name="_GoBack"/>
+      <w:bookmarkEnd w:id="0"/>
+      <w:r>
+        <w:t>kann man auch auf landbewohnende Kreaturen schießen. Hüte dich, einige der Landbewohner können fliegen und dich über die Wellen verfolgen!</w:t>
       </w:r>
     </w:p>
     <w:p>
@@ -11577,8 +11582,6 @@
       <w:r>
         <w:t>das</w:t>
       </w:r>
-      <w:bookmarkStart w:id="0" w:name="_GoBack"/>
-      <w:bookmarkEnd w:id="0"/>
       <w:r>
         <w:t xml:space="preserve"> Böse zu bekämpfen, das in uns selbst lauert. Es ist </w:t>
       </w:r>
@@ -14000,7 +14003,7 @@
 </file>
 
 <file path=customXml/itemProps1.xml><?xml version="1.0" encoding="utf-8"?>
-<ds:datastoreItem xmlns:ds="http://schemas.openxmlformats.org/officeDocument/2006/customXml" ds:itemID="{C78C1547-42C7-4EB5-B530-B917F6BC7C7D}">
+<ds:datastoreItem xmlns:ds="http://schemas.openxmlformats.org/officeDocument/2006/customXml" ds:itemID="{66C94FA0-0776-45B5-BC9D-88633748CC59}">
   <ds:schemaRefs>
     <ds:schemaRef ds:uri="http://schemas.openxmlformats.org/officeDocument/2006/bibliography"/>
   </ds:schemaRefs>

</xml_diff>

<commit_message>
Doc changes, re-added PDF format documentation, disallow Y and Z spells in Hythloth (too easy)
</commit_message>
<xml_diff>
--- a/Ultima IV Dokumentation/Geschichte.docx
+++ b/Ultima IV Dokumentation/Geschichte.docx
@@ -19,6 +19,8 @@
           <w:szCs w:val="72"/>
         </w:rPr>
       </w:pPr>
+      <w:bookmarkStart w:id="0" w:name="_GoBack"/>
+      <w:bookmarkEnd w:id="0"/>
       <w:r>
         <w:rPr>
           <w:noProof/>
@@ -4761,12 +4763,7 @@
         <w:t>n</w:t>
       </w:r>
       <w:r>
-        <w:t xml:space="preserve">sbeine gewachsen sind. Mit den Schiffskanonen </w:t>
-      </w:r>
-      <w:bookmarkStart w:id="0" w:name="_GoBack"/>
-      <w:bookmarkEnd w:id="0"/>
-      <w:r>
-        <w:t>kann man auch auf landbewohnende Kreaturen schießen. Hüte dich, einige der Landbewohner können fliegen und dich über die Wellen verfolgen!</w:t>
+        <w:t>sbeine gewachsen sind. Mit den Schiffskanonen kann man auch auf landbewohnende Kreaturen schießen. Hüte dich, einige der Landbewohner können fliegen und dich über die Wellen verfolgen!</w:t>
       </w:r>
     </w:p>
     <w:p>
@@ -14003,7 +14000,7 @@
 </file>
 
 <file path=customXml/itemProps1.xml><?xml version="1.0" encoding="utf-8"?>
-<ds:datastoreItem xmlns:ds="http://schemas.openxmlformats.org/officeDocument/2006/customXml" ds:itemID="{66C94FA0-0776-45B5-BC9D-88633748CC59}">
+<ds:datastoreItem xmlns:ds="http://schemas.openxmlformats.org/officeDocument/2006/customXml" ds:itemID="{0BE6536E-397B-41ED-A75F-38ACC6744A3F}">
   <ds:schemaRefs>
     <ds:schemaRef ds:uri="http://schemas.openxmlformats.org/officeDocument/2006/bibliography"/>
   </ds:schemaRefs>

</xml_diff>

<commit_message>
Fix consistent misspelling "Wilkommen" to "Willkommen" throughout, implement some recommendations from book "Effective C++" by Scott Meyers
</commit_message>
<xml_diff>
--- a/Ultima IV Dokumentation/Geschichte.docx
+++ b/Ultima IV Dokumentation/Geschichte.docx
@@ -19,8 +19,6 @@
           <w:szCs w:val="72"/>
         </w:rPr>
       </w:pPr>
-      <w:bookmarkStart w:id="0" w:name="_GoBack"/>
-      <w:bookmarkEnd w:id="0"/>
       <w:r>
         <w:rPr>
           <w:noProof/>
@@ -1546,7 +1544,19 @@
         <w:t>r</w:t>
       </w:r>
       <w:r>
-        <w:t>perlose Irrlichter, Gespenster, lange tote Leichen und grausame Zorne sind dort gesichtet worden.</w:t>
+        <w:t>perlose Irrlichter, Gespenster, lange tote Leich</w:t>
+      </w:r>
+      <w:r>
+        <w:t>nam</w:t>
+      </w:r>
+      <w:r>
+        <w:t>e und grausame Zo</w:t>
+      </w:r>
+      <w:r>
+        <w:t>r</w:t>
+      </w:r>
+      <w:r>
+        <w:t>ne sind dort gesichtet worden.</w:t>
       </w:r>
     </w:p>
     <w:p>
@@ -7653,10 +7663,28 @@
           <w:b/>
           <w:bCs/>
         </w:rPr>
-        <w:t>LEICHE.</w:t>
-      </w:r>
-      <w:r>
-        <w:t xml:space="preserve"> Dieser untote Schatten eines mächtigen Hexenmeisters kann immer noch sehr mächtige Zauber wirken. Die böse Leiche ist selbst unter günstigsten Bedingungen ein sehr gefährlicher Gegner.</w:t>
+        <w:t>LEICHNAM</w:t>
+      </w:r>
+      <w:r>
+        <w:rPr>
+          <w:b/>
+          <w:bCs/>
+        </w:rPr>
+        <w:t>.</w:t>
+      </w:r>
+      <w:r>
+        <w:t xml:space="preserve"> Dieser untote Schatten eines mächtigen Hexenmeisters kann immer noch </w:t>
+      </w:r>
+      <w:r>
+        <w:t>sehr mäc</w:t>
+      </w:r>
+      <w:bookmarkStart w:id="0" w:name="_GoBack"/>
+      <w:bookmarkEnd w:id="0"/>
+      <w:r>
+        <w:t>htige Zauber wirken. Der böse Leichnam</w:t>
+      </w:r>
+      <w:r>
+        <w:t xml:space="preserve"> ist selbst unter günstigsten Bedingungen ein sehr gefährlicher Gegner.</w:t>
       </w:r>
     </w:p>
     <w:p>
@@ -7900,7 +7928,7 @@
           <w:sz w:val="20"/>
           <w:szCs w:val="20"/>
         </w:rPr>
-        <w:t xml:space="preserve">   Leiche</w:t>
+        <w:t xml:space="preserve">   Leichnam</w:t>
       </w:r>
     </w:p>
     <w:p>
@@ -14000,7 +14028,7 @@
 </file>
 
 <file path=customXml/itemProps1.xml><?xml version="1.0" encoding="utf-8"?>
-<ds:datastoreItem xmlns:ds="http://schemas.openxmlformats.org/officeDocument/2006/customXml" ds:itemID="{0BE6536E-397B-41ED-A75F-38ACC6744A3F}">
+<ds:datastoreItem xmlns:ds="http://schemas.openxmlformats.org/officeDocument/2006/customXml" ds:itemID="{7FD37949-B876-4A46-AAF2-4EEEE4FBDA99}">
   <ds:schemaRefs>
     <ds:schemaRef ds:uri="http://schemas.openxmlformats.org/officeDocument/2006/bibliography"/>
   </ds:schemaRefs>

</xml_diff>

<commit_message>
History of Britannia: translate the "Marks" from Ultima III as "Male", not as "Zeichen"
</commit_message>
<xml_diff>
--- a/Ultima IV Dokumentation/Geschichte.docx
+++ b/Ultima IV Dokumentation/Geschichte.docx
@@ -443,18 +443,10 @@
         <w:t xml:space="preserve"> berichtet. Die Fürsten des Landes waren schwach und zerstreut, unwirksam gemacht durch innere Kriege. Nur durch die tapferen Mühen eines wander</w:t>
       </w:r>
       <w:r>
-        <w:t xml:space="preserve">nden Abenteurers wurde der </w:t>
-      </w:r>
-      <w:proofErr w:type="spellStart"/>
-      <w:r>
-        <w:t>gräß</w:t>
-      </w:r>
-      <w:r>
-        <w:t>liche</w:t>
-      </w:r>
-      <w:proofErr w:type="spellEnd"/>
-      <w:r>
-        <w:t xml:space="preserve"> Mondain in seinem versteckten Schlupfwinkel aufgespürt und erschl</w:t>
+        <w:t>nden Abenteurers wurde der gräß</w:t>
+      </w:r>
+      <w:r>
+        <w:t>liche Mondain in seinem versteckten Schlupfwinkel aufgespürt und erschl</w:t>
       </w:r>
       <w:r>
         <w:t>a</w:t>
@@ -474,24 +466,14 @@
         <w:t>Nur wenige Jahre ruhelosen Friedens folgten Mondains Niedergang. So lange hatte die Welt unter Mondains Joch gezit</w:t>
       </w:r>
       <w:r>
-        <w:t xml:space="preserve">tert, </w:t>
-      </w:r>
-      <w:proofErr w:type="spellStart"/>
-      <w:r>
-        <w:t>daß</w:t>
-      </w:r>
-      <w:proofErr w:type="spellEnd"/>
+        <w:t>tert, daß</w:t>
+      </w:r>
       <w:r>
         <w:t xml:space="preserve"> </w:t>
       </w:r>
       <w:r>
-        <w:t xml:space="preserve">viele kaum glauben konnten, </w:t>
-      </w:r>
-      <w:proofErr w:type="spellStart"/>
-      <w:r>
-        <w:t>daß</w:t>
-      </w:r>
-      <w:proofErr w:type="spellEnd"/>
+        <w:t>viele kaum glauben konnten, daß</w:t>
+      </w:r>
       <w:r>
         <w:t xml:space="preserve"> er wirklich besiegt war. In Wahrheit waren seine Lehren nicht verschwunden. Mondains Schülerin Minax stieg bald d</w:t>
       </w:r>
@@ -546,18 +528,10 @@
         <w:t>abregnen lassen, alles verdrehend und verder</w:t>
       </w:r>
       <w:r>
-        <w:t xml:space="preserve">bend. Ihr </w:t>
-      </w:r>
-      <w:proofErr w:type="spellStart"/>
-      <w:r>
-        <w:t>gräß</w:t>
-      </w:r>
-      <w:r>
-        <w:t>liches</w:t>
-      </w:r>
-      <w:proofErr w:type="spellEnd"/>
-      <w:r>
-        <w:t xml:space="preserve"> Netz breitete sich durch die Zeit selbst</w:t>
+        <w:t>bend. Ihr gräß</w:t>
+      </w:r>
+      <w:r>
+        <w:t>liches Netz breitete sich durch die Zeit selbst</w:t>
       </w:r>
       <w:r>
         <w:t xml:space="preserve"> aus</w:t>
@@ -622,13 +596,19 @@
         <w:t>r</w:t>
       </w:r>
       <w:r>
-        <w:t>hängnis. Lange mühten sie sich auf der Spur des geheimnisvollen Ex</w:t>
-      </w:r>
-      <w:r>
-        <w:t>o</w:t>
-      </w:r>
-      <w:r>
-        <w:t>dus, durch manch tiefe Höhle, welche ihre Seelen versengte. Bis heute trägt jedes Mitglied dieses Gespanns die Zeichen ihrer Reise. Mit Hilfe des mystischen Herrn der Zeit gelang es ihnen, die Große Erdschlange zu passieren und Exodus' Inselfestung zu erreichen. Die Ziegel selbst standen in der Festung gegen sie auf, und groß ist des Barden Erzä</w:t>
+        <w:t>hängnis. Lange mühten sie sich auf der Spur des geheimnisvollen E</w:t>
+      </w:r>
+      <w:r>
+        <w:t>x</w:t>
+      </w:r>
+      <w:r>
+        <w:t>odus, durch manch tiefe Höhle, welche ihre Seelen versengte. Bis heute trägt jedes Mitg</w:t>
+      </w:r>
+      <w:r>
+        <w:t>lied dieses Gespanns die Male</w:t>
+      </w:r>
+      <w:r>
+        <w:t xml:space="preserve"> ihrer Reise. Mit Hilfe des mystischen Herrn der Zeit gelang es ihnen, die Große Erdschlange zu passieren und Exodus' Inselfestung zu erreichen. Die Ziegel selbst standen in der Festung gegen sie auf, und groß ist des Barden Erzä</w:t>
       </w:r>
       <w:r>
         <w:t>h</w:t>
@@ -636,11 +616,9 @@
       <w:r>
         <w:t xml:space="preserve">lung von ihrem Kampfe, ihren Todfeind zu erreichen. Von jener letzten Konfrontation spricht nicht einer von ihnen, außer um zu sagen, </w:t>
       </w:r>
-      <w:proofErr w:type="spellStart"/>
       <w:r>
         <w:t>daß</w:t>
       </w:r>
-      <w:proofErr w:type="spellEnd"/>
       <w:r>
         <w:t xml:space="preserve"> das Böse diese Ebene des Seins verlassen hat. So verging das dritte Mitglied der Trias des Bösen, und mit seinem Tode verging auch das Dunkle Zeitalter Britannias.</w:t>
       </w:r>
@@ -661,11 +639,9 @@
       <w:r>
         <w:t xml:space="preserve">land und ein paar Inseln unter seiner Herrschaft vereinen. Dieses neue Reich Britannia brachte seinen Untertanen den so gesuchten Frieden und Wohlstand. Viele der alten Rückzugsorte des Bösen wurden zerstört, so </w:t>
       </w:r>
-      <w:proofErr w:type="spellStart"/>
       <w:r>
         <w:t>daß</w:t>
       </w:r>
-      <w:proofErr w:type="spellEnd"/>
       <w:r>
         <w:t xml:space="preserve"> die einzige verbliebene Gefahr für Reisende die gelegentliche streunende Bande plündernder Orks oder</w:t>
       </w:r>
@@ -1095,13 +1071,8 @@
         <w:t>e</w:t>
       </w:r>
       <w:r>
-        <w:t xml:space="preserve">legener </w:t>
-      </w:r>
-      <w:proofErr w:type="spellStart"/>
-      <w:r>
-        <w:t>Paß</w:t>
-      </w:r>
-      <w:proofErr w:type="spellEnd"/>
+        <w:t>legener Paß</w:t>
+      </w:r>
       <w:r>
         <w:t xml:space="preserve"> kenntnisreichen Reisenden, viel Zeit auf ihren Reisen ei</w:t>
       </w:r>
@@ -1201,11 +1172,9 @@
       <w:r>
         <w:t xml:space="preserve">gend passierst. Man flüstert, </w:t>
       </w:r>
-      <w:proofErr w:type="spellStart"/>
       <w:r>
         <w:t>daß</w:t>
       </w:r>
-      <w:proofErr w:type="spellEnd"/>
       <w:r>
         <w:t>, bei bestimmten Mondphasen, die Untoten wieder aufstehen und den Kampf erneut austragen.</w:t>
       </w:r>
@@ -1360,13 +1329,8 @@
         <w:t xml:space="preserve"> in jener Stadt hat eines der besten Gebräue, und der Wirt ist eine hervorragende Quelle für </w:t>
       </w:r>
       <w:r>
-        <w:t xml:space="preserve">den neuesten Tratsch. Sei </w:t>
-      </w:r>
-      <w:proofErr w:type="spellStart"/>
-      <w:r>
-        <w:t>gewiß</w:t>
-      </w:r>
-      <w:proofErr w:type="spellEnd"/>
+        <w:t>den neuesten Tratsch. Sei gewiß</w:t>
+      </w:r>
       <w:r>
         <w:t>, ihm ein gutes Trinkgeld zu geben!</w:t>
       </w:r>
@@ -1433,7 +1397,10 @@
         <w:t>Im nordöstlichen Teile Britannias liegt die Insel Veritas, be</w:t>
       </w:r>
       <w:r>
-        <w:t>rühmt als Heimat des Lyze</w:t>
+        <w:t>rühmt als Hei</w:t>
+      </w:r>
+      <w:r>
+        <w:t>mat des Lyze</w:t>
       </w:r>
       <w:r>
         <w:t>um</w:t>
@@ -1740,11 +1707,9 @@
       <w:r>
         <w:t xml:space="preserve">Es steht zu hoffen </w:t>
       </w:r>
-      <w:proofErr w:type="spellStart"/>
       <w:r>
         <w:t>daß</w:t>
       </w:r>
-      <w:proofErr w:type="spellEnd"/>
       <w:r>
         <w:t>, zur nächsten Ausgabe der Geschichte Brita</w:t>
       </w:r>
@@ -1760,11 +1725,9 @@
       <w:r>
         <w:t xml:space="preserve">rückgebracht haben werden, so </w:t>
       </w:r>
-      <w:proofErr w:type="spellStart"/>
       <w:r>
         <w:t>daß</w:t>
       </w:r>
-      <w:proofErr w:type="spellEnd"/>
       <w:r>
         <w:t xml:space="preserve"> die Karte vervollständigt werden kann. Eine letzte Warnung an den angehenden Reisenden </w:t>
       </w:r>
@@ -2018,11 +1981,9 @@
       <w:r>
         <w:t xml:space="preserve">ren können. Die Einschränkungen ihrer Profession erlauben Magiern nur das Tragen von Tuchrüstung und das Führen eines Stabes, eines Dolches oder einer Schleuder. Unbestätigte Gerüchte lassen vermuten, </w:t>
       </w:r>
-      <w:proofErr w:type="spellStart"/>
       <w:r>
         <w:t>daß</w:t>
       </w:r>
-      <w:proofErr w:type="spellEnd"/>
       <w:r>
         <w:t xml:space="preserve"> die höchsten Adepten den Gebrauch arkaner magischer Waffen erlangt haben. Die Hauptwaffe des Magiers ist natürlich die Magie. Wenn der Magier weiter fortschreitet, können mächtigere Zauber g</w:t>
       </w:r>
@@ -2192,16 +2153,11 @@
         <w:t>en</w:t>
       </w:r>
       <w:r>
-        <w:t xml:space="preserve"> von diesen Minnesängern vermieden, denn sie finden Metall zu </w:t>
-      </w:r>
-      <w:proofErr w:type="spellStart"/>
-      <w:r>
-        <w:t>rau</w:t>
+        <w:t xml:space="preserve"> von diesen Minnesängern vermieden, denn sie finden Metall zu rau</w:t>
       </w:r>
       <w:r>
         <w:t>h</w:t>
       </w:r>
-      <w:proofErr w:type="spellEnd"/>
       <w:r>
         <w:t xml:space="preserve"> und lärmig für ihre empfindlichen Ohren. Der Barde versucht sich auch in Magie und gibt einen guten Kameraden auf langer Reise ab.</w:t>
       </w:r>
@@ -2229,19 +2185,23 @@
         <w:t>KÄMPFER.</w:t>
       </w:r>
       <w:r>
-        <w:t xml:space="preserve"> Aus der Stadt Jhelom stammen die mächtigen Kämpfer. Sie verbringen ihr Leben mit Training und können alle Waffen und Rüstungen verwenden; die meisten bevorzugen aber das zweischneid</w:t>
-      </w:r>
-      <w:r>
-        <w:t>i</w:t>
-      </w:r>
-      <w:r>
-        <w:t xml:space="preserve">ge britannische Schwert, in den Händen eines geübten Fechters eine vernichtende Waffe. Kämpfer haben wenig oder kein magisches Talent, denn sie glauben nur an den Gebrauch der Waffen und fürchten, </w:t>
-      </w:r>
-      <w:proofErr w:type="spellStart"/>
+        <w:t xml:space="preserve"> Aus der Stadt Jhelom stammen die mächtigen Kämpfer. Sie verbringen ihr Leben mit Training und können alle Waffen und R</w:t>
+      </w:r>
+      <w:r>
+        <w:t>ü</w:t>
+      </w:r>
+      <w:r>
+        <w:t>stungen verwenden; die meisten bevorzugen aber das zweischneidige britannische Schwert, in den Händen eines geübten Fechters eine ve</w:t>
+      </w:r>
+      <w:r>
+        <w:t>r</w:t>
+      </w:r>
+      <w:r>
+        <w:t xml:space="preserve">nichtende Waffe. Kämpfer haben wenig oder kein magisches Talent, denn sie glauben nur an den Gebrauch der Waffen und fürchten, </w:t>
+      </w:r>
       <w:r>
         <w:t>daß</w:t>
       </w:r>
-      <w:proofErr w:type="spellEnd"/>
       <w:r>
         <w:t xml:space="preserve"> magische Übungen den Willen und die Konzentration eines wahren Kriegers aufzehren. Sie haben eine besondere Nähe zu Pferden, und sind äußerst nützliche Kameraden auf Reisen in unerforschte Gege</w:t>
       </w:r>
@@ -2407,24 +2367,14 @@
         <w:t xml:space="preserve"> Die Zinker von Minoc – so nennen sie sich selbst, während Außenstehende sie oft despektierlich als Kesselflicker bezeichnen – sind sowohl höchst kunstfertige Handwerker als auch </w:t>
       </w:r>
       <w:r>
-        <w:t xml:space="preserve">hervorragende Kämpfer. Sie </w:t>
-      </w:r>
-      <w:proofErr w:type="spellStart"/>
-      <w:r>
-        <w:t>miß</w:t>
-      </w:r>
-      <w:r>
-        <w:t>trauen</w:t>
-      </w:r>
-      <w:proofErr w:type="spellEnd"/>
-      <w:r>
-        <w:t xml:space="preserve"> allgemein der Magie, im Glauben, </w:t>
-      </w:r>
-      <w:proofErr w:type="spellStart"/>
+        <w:t>hervorragende Kämpfer. Sie miß</w:t>
+      </w:r>
+      <w:r>
+        <w:t xml:space="preserve">trauen allgemein der Magie, im Glauben, </w:t>
+      </w:r>
       <w:r>
         <w:t>daß</w:t>
       </w:r>
-      <w:proofErr w:type="spellEnd"/>
       <w:r>
         <w:t xml:space="preserve"> nur handgefertigte Dinge wahren Wert besitzen, und verwenden sie daher nur selten. Ein Zinker kann jede Waffe benutzen, die doppelte Streitaxt wird allerdings bevorzugt. Zinker verwenden jede Art nicht-magischer Rüstung. Eine Reisegruppe mit einem Zinker an Bord braucht sich um die Reparatur von Metall- oder Holzgegenständen jeglicher Art niemals zu sorgen.</w:t>
       </w:r>
@@ -2756,7 +2706,12 @@
       </w:r>
       <w:proofErr w:type="gramStart"/>
       <w:r>
-        <w:t>deinem Schicksale</w:t>
+        <w:t>deinem Schick</w:t>
+      </w:r>
+      <w:bookmarkStart w:id="0" w:name="_GoBack"/>
+      <w:bookmarkEnd w:id="0"/>
+      <w:r>
+        <w:t>sale</w:t>
       </w:r>
       <w:proofErr w:type="gramEnd"/>
       <w:r>
@@ -2768,11 +2723,9 @@
       <w:r>
         <w:t xml:space="preserve">keine Diener oder Söldner. Ihr Vertrauen in dich als ihren Anführer ist so groß, </w:t>
       </w:r>
-      <w:proofErr w:type="spellStart"/>
       <w:r>
         <w:t>daß</w:t>
       </w:r>
-      <w:proofErr w:type="spellEnd"/>
       <w:r>
         <w:t xml:space="preserve"> alles Gold und alle Vorräte, die die Gruppe besitzt, in deine Obhut gegeben werden zum Wohle aller. Nutze dieses Vertrauen weise!</w:t>
       </w:r>
@@ -2952,11 +2905,9 @@
       <w:r>
         <w:t xml:space="preserve">führen, </w:t>
       </w:r>
-      <w:proofErr w:type="spellStart"/>
       <w:r>
         <w:t>daß</w:t>
       </w:r>
-      <w:proofErr w:type="spellEnd"/>
       <w:r>
         <w:t xml:space="preserve"> diese Münze noch nie erfolgreich gefälscht oder verunedelt werden konnte. Diese Münze war und ist das Fundament der Stabilität des Reiches und wird weltweit von Händlern akzeptiert. Münzen des Reiches finden sich auch in den Schatz</w:t>
       </w:r>
@@ -3414,11 +3365,9 @@
       <w:r>
         <w:t xml:space="preserve"> Lord Britishs Untertanen wissen ihre Kneipen wahrhaft zu schätzen, und das zeigt sich in der zuvorkommenden Gastlichkeit, die man in allen Tavernen findet. Die meisten bieten eine hervorragende Auswahl an Getränken und Speisen für den Reisenden. Es ist auch weithin bekannt, </w:t>
       </w:r>
-      <w:proofErr w:type="spellStart"/>
       <w:r>
         <w:t>daß</w:t>
       </w:r>
-      <w:proofErr w:type="spellEnd"/>
       <w:r>
         <w:t xml:space="preserve"> die Wirte unheilbare Gerüchteköche sind; wenn man die richtigen Fragen stellt und ihnen den richtigen Preis bietet, kann man von ihnen wertvolle Neuigkeiten erfahren. Öffentliche Tru</w:t>
       </w:r>
@@ -3435,13 +3384,8 @@
         <w:t>n Britannias unte</w:t>
       </w:r>
       <w:r>
-        <w:t xml:space="preserve">rsagt, also mäßige deinen </w:t>
-      </w:r>
-      <w:proofErr w:type="spellStart"/>
-      <w:r>
-        <w:t>Genuß</w:t>
-      </w:r>
-      <w:proofErr w:type="spellEnd"/>
+        <w:t>rsagt, also mäßige deinen Genuß</w:t>
+      </w:r>
       <w:r>
         <w:t xml:space="preserve"> durch Weisheit.</w:t>
       </w:r>
@@ -3478,11 +3422,9 @@
         <w:lastRenderedPageBreak/>
         <w:t xml:space="preserve">nug Lebensmittel einzukaufen. Stell sicher, </w:t>
       </w:r>
-      <w:proofErr w:type="spellStart"/>
       <w:r>
         <w:t>daß</w:t>
       </w:r>
-      <w:proofErr w:type="spellEnd"/>
       <w:r>
         <w:t xml:space="preserve"> du bei jeder Gelege</w:t>
       </w:r>
@@ -4220,208 +4162,198 @@
         <w:t>u</w:t>
       </w:r>
       <w:r>
-        <w:t>ren anbietet, ist sie eine furchtbar langsame Art, von einem Ende eines gewaltigen Kontinentes zum anderen zu gelangen. Durch Britannia v</w:t>
-      </w:r>
-      <w:r>
-        <w:t>o</w:t>
-      </w:r>
-      <w:r>
-        <w:t>ranzukommen, was wohl niemals ohne Risiko möglich sein wird, kön</w:t>
+        <w:t>ren anbietet, ist sie eine furchtbar langsame Art, von einem Ende eines gewaltigen Kontinentes zum anderen zu gelangen. Durch Britannia vo</w:t>
+      </w:r>
+      <w:r>
+        <w:t>r</w:t>
+      </w:r>
+      <w:r>
+        <w:t>anzukommen, was wohl niemals ohne Risiko möglich sein wird, könnte bald einfacher werden. Unter der Schirmher</w:t>
+      </w:r>
+      <w:r>
+        <w:t>r</w:t>
+      </w:r>
+      <w:r>
+        <w:t>schaft Lord Britishs begi</w:t>
       </w:r>
       <w:r>
         <w:t>n</w:t>
       </w:r>
       <w:r>
-        <w:t>te bald einfacher werden. Unter der Schirmher</w:t>
+        <w:t>nen Studien über die Eigenschaften der Mondtore, ein klareres Ve</w:t>
       </w:r>
       <w:r>
         <w:t>r</w:t>
       </w:r>
       <w:r>
-        <w:t>schaft Lord Britishs b</w:t>
-      </w:r>
-      <w:r>
-        <w:t>e</w:t>
-      </w:r>
-      <w:r>
-        <w:t>ginnen Studien über die Eigenschaften der Mondtore, ein klareres Ve</w:t>
+        <w:t>ständnis von der mystischen Wirkungsweise der Tore zu erzeugen. E</w:t>
+      </w:r>
+      <w:r>
+        <w:t>i</w:t>
+      </w:r>
+      <w:r>
+        <w:t xml:space="preserve">nige sagen voraus, </w:t>
+      </w:r>
+      <w:r>
+        <w:t>daß</w:t>
+      </w:r>
+      <w:r>
+        <w:t xml:space="preserve"> zukünftige Bürger diese Tore als normales Transportmittel für Fernreisen verwenden werden. Die Ziele der Tore scheinen fest an die Phasen der Zwillingsmonde Trammel und Felucca gebunden. Das Erscheinen und Verschwinden der Tore ist definitiv da</w:t>
       </w:r>
       <w:r>
         <w:t>r</w:t>
       </w:r>
       <w:r>
-        <w:t>ständnis von der mystischen Wirkungsweise der Tore zu erzeugen. E</w:t>
+        <w:t>an gebunden. Die Orte der Tore werden auf den meisten Karten des Reiches als Mondphasen dargestellt. Das aktive Tor wird durch die Ph</w:t>
+      </w:r>
+      <w:r>
+        <w:t>a</w:t>
+      </w:r>
+      <w:r>
+        <w:t>se des Mondes Trammel bezeichnet. Sobald ein Tor betreten wird, zeigt die Phase des Mondes Felucca das Ziel an.</w:t>
+      </w:r>
+    </w:p>
+    <w:p>
+      <w:pPr>
+        <w:widowControl/>
+        <w:suppressAutoHyphens w:val="0"/>
+        <w:spacing w:after="0" w:line="100" w:lineRule="atLeast"/>
+        <w:jc w:val="both"/>
+      </w:pPr>
+      <w:r>
+        <w:t>Britann</w:t>
       </w:r>
       <w:r>
         <w:t>i</w:t>
       </w:r>
       <w:r>
-        <w:t xml:space="preserve">nige sagen voraus, </w:t>
-      </w:r>
-      <w:proofErr w:type="spellStart"/>
+        <w:t>a wird durch sechs Landschaftsformen bestimmt, jede mit ihren Eigenheiten:</w:t>
+      </w:r>
+    </w:p>
+    <w:p>
+      <w:pPr>
+        <w:widowControl/>
+        <w:suppressAutoHyphens w:val="0"/>
+        <w:spacing w:after="0" w:line="100" w:lineRule="atLeast"/>
+        <w:jc w:val="both"/>
+      </w:pPr>
+    </w:p>
+    <w:p>
+      <w:pPr>
+        <w:widowControl/>
+        <w:suppressAutoHyphens w:val="0"/>
+        <w:spacing w:after="0" w:line="100" w:lineRule="atLeast"/>
+        <w:jc w:val="both"/>
+      </w:pPr>
+      <w:r>
+        <w:rPr>
+          <w:b/>
+          <w:bCs/>
+        </w:rPr>
+        <w:t>GRASLAND.</w:t>
+      </w:r>
+      <w:r>
+        <w:t xml:space="preserve"> Die glatteste und am leichtesten zu bereisende Lan</w:t>
+      </w:r>
+      <w:r>
+        <w:t>d</w:t>
+      </w:r>
+      <w:r>
+        <w:t>schaft; das reiche Gras Britannias dient dazu, seine Herden zu mästen. Man kann es unbehindert durchqueren.</w:t>
+      </w:r>
+    </w:p>
+    <w:p>
+      <w:pPr>
+        <w:widowControl/>
+        <w:suppressAutoHyphens w:val="0"/>
+        <w:spacing w:after="0" w:line="100" w:lineRule="atLeast"/>
+        <w:jc w:val="both"/>
+      </w:pPr>
+    </w:p>
+    <w:p>
+      <w:pPr>
+        <w:widowControl/>
+        <w:suppressAutoHyphens w:val="0"/>
+        <w:spacing w:after="0" w:line="100" w:lineRule="atLeast"/>
+        <w:jc w:val="both"/>
+      </w:pPr>
+      <w:r>
+        <w:rPr>
+          <w:b/>
+          <w:bCs/>
+        </w:rPr>
+        <w:t>BUSCHLAND.</w:t>
+      </w:r>
+      <w:r>
+        <w:t xml:space="preserve"> Niedriges Gestrüpp und Büsche behindern deinen Fortschritt, und erlauben deiner Gruppe, sich nur mit drei Vierteln ihrer gewöhnlichen Geschwindigkeit zu bewegen. Gutes Reisig für Lage</w:t>
+      </w:r>
+      <w:r>
+        <w:t>r</w:t>
+      </w:r>
+      <w:r>
+        <w:t>feuer findet sich im unteren Bereich der größeren Sträucher.</w:t>
+      </w:r>
+    </w:p>
+    <w:p>
+      <w:pPr>
+        <w:widowControl/>
+        <w:suppressAutoHyphens w:val="0"/>
+        <w:spacing w:after="0" w:line="100" w:lineRule="atLeast"/>
+        <w:jc w:val="both"/>
+      </w:pPr>
+    </w:p>
+    <w:p>
+      <w:pPr>
+        <w:widowControl/>
+        <w:suppressAutoHyphens w:val="0"/>
+        <w:spacing w:after="0" w:line="100" w:lineRule="atLeast"/>
+        <w:jc w:val="both"/>
+      </w:pPr>
+      <w:r>
+        <w:rPr>
+          <w:b/>
+          <w:bCs/>
+        </w:rPr>
+        <w:t>WALDLAND.</w:t>
+      </w:r>
+      <w:r>
+        <w:t xml:space="preserve"> In dichten Wäldern ist das Vorankommen langsam; de</w:t>
+      </w:r>
+      <w:r>
+        <w:t>i</w:t>
+      </w:r>
+      <w:r>
+        <w:t>ne Geschwindigkeit halbiert sich. Die Eiche, welche die Druiden so sehr lieben, herrscht hier vor, zusammen mit gesundem Aufwuchse von Esche und Buche. In Waldgegenden herrscht ein ausgeprägter Mangel an Fernsicht.</w:t>
+      </w:r>
+    </w:p>
+    <w:p>
+      <w:pPr>
+        <w:widowControl/>
+        <w:suppressAutoHyphens w:val="0"/>
+        <w:spacing w:after="0" w:line="100" w:lineRule="atLeast"/>
+        <w:jc w:val="both"/>
+      </w:pPr>
+    </w:p>
+    <w:p>
+      <w:pPr>
+        <w:widowControl/>
+        <w:suppressAutoHyphens w:val="0"/>
+        <w:spacing w:after="0" w:line="100" w:lineRule="atLeast"/>
+        <w:jc w:val="both"/>
+      </w:pPr>
+      <w:r>
+        <w:rPr>
+          <w:b/>
+          <w:bCs/>
+        </w:rPr>
+        <w:t>HÜGELLAND.</w:t>
+      </w:r>
+      <w:r>
+        <w:t xml:space="preserve"> Hügelland, von denen bevorzugt, die Schafe züchten, wird dich sehr deutlich verlangsamen; so sehr, </w:t>
+      </w:r>
       <w:r>
         <w:t>daß</w:t>
       </w:r>
-      <w:proofErr w:type="spellEnd"/>
-      <w:r>
-        <w:t xml:space="preserve"> zukünftige Bürger diese Tore als normales Transportmittel für Fernreisen verwenden werden. Die Ziele der Tore scheinen fest an die Phasen der Zwillingsmonde Trammel und Felucca gebunden. Das Erscheinen und Verschwinden der Tore ist definitiv d</w:t>
-      </w:r>
-      <w:r>
-        <w:t>a</w:t>
-      </w:r>
-      <w:r>
-        <w:t>ran gebunden. Die Orte der Tore werden auf den meisten Karten des Reiches als Mondphasen dargestellt. Das aktive Tor wird durch die Ph</w:t>
-      </w:r>
-      <w:r>
-        <w:t>a</w:t>
-      </w:r>
-      <w:r>
-        <w:t>se des Mondes Trammel bezeichnet. Sobald ein Tor betreten wird, zeigt die Phase des Mondes Felucca das Ziel an.</w:t>
-      </w:r>
-    </w:p>
-    <w:p>
-      <w:pPr>
-        <w:widowControl/>
-        <w:suppressAutoHyphens w:val="0"/>
-        <w:spacing w:after="0" w:line="100" w:lineRule="atLeast"/>
-        <w:jc w:val="both"/>
-      </w:pPr>
-      <w:r>
-        <w:t>Britann</w:t>
-      </w:r>
-      <w:r>
-        <w:t>i</w:t>
-      </w:r>
-      <w:r>
-        <w:t>a wird durch sechs Landschaftsformen bestimmt, jede mit ihren Eigenheiten:</w:t>
-      </w:r>
-    </w:p>
-    <w:p>
-      <w:pPr>
-        <w:widowControl/>
-        <w:suppressAutoHyphens w:val="0"/>
-        <w:spacing w:after="0" w:line="100" w:lineRule="atLeast"/>
-        <w:jc w:val="both"/>
-      </w:pPr>
-    </w:p>
-    <w:p>
-      <w:pPr>
-        <w:widowControl/>
-        <w:suppressAutoHyphens w:val="0"/>
-        <w:spacing w:after="0" w:line="100" w:lineRule="atLeast"/>
-        <w:jc w:val="both"/>
-      </w:pPr>
-      <w:r>
-        <w:rPr>
-          <w:b/>
-          <w:bCs/>
-        </w:rPr>
-        <w:t>GRASLAND.</w:t>
-      </w:r>
-      <w:r>
-        <w:t xml:space="preserve"> Die glatteste und am leichtesten zu bereisende Lan</w:t>
-      </w:r>
-      <w:r>
-        <w:t>d</w:t>
-      </w:r>
-      <w:r>
-        <w:t>schaft; das reiche Gras Britannias dient dazu, seine Herden zu mästen. Man kann es unbehindert durchqueren.</w:t>
-      </w:r>
-    </w:p>
-    <w:p>
-      <w:pPr>
-        <w:widowControl/>
-        <w:suppressAutoHyphens w:val="0"/>
-        <w:spacing w:after="0" w:line="100" w:lineRule="atLeast"/>
-        <w:jc w:val="both"/>
-      </w:pPr>
-    </w:p>
-    <w:p>
-      <w:pPr>
-        <w:widowControl/>
-        <w:suppressAutoHyphens w:val="0"/>
-        <w:spacing w:after="0" w:line="100" w:lineRule="atLeast"/>
-        <w:jc w:val="both"/>
-      </w:pPr>
-      <w:r>
-        <w:rPr>
-          <w:b/>
-          <w:bCs/>
-        </w:rPr>
-        <w:t>BUSCHLAND.</w:t>
-      </w:r>
-      <w:r>
-        <w:t xml:space="preserve"> Niedriges Gestrüpp und Büsche behindern deinen Fortschritt, und erlauben deiner Gruppe, sich nur mit drei Vierteln ihrer gewöhnlichen Geschwindigkeit zu bewegen. Gutes Reisig für Lage</w:t>
-      </w:r>
-      <w:r>
-        <w:t>r</w:t>
-      </w:r>
-      <w:r>
-        <w:t>feuer findet sich im unteren Bereich der größeren Sträucher.</w:t>
-      </w:r>
-    </w:p>
-    <w:p>
-      <w:pPr>
-        <w:widowControl/>
-        <w:suppressAutoHyphens w:val="0"/>
-        <w:spacing w:after="0" w:line="100" w:lineRule="atLeast"/>
-        <w:jc w:val="both"/>
-      </w:pPr>
-    </w:p>
-    <w:p>
-      <w:pPr>
-        <w:widowControl/>
-        <w:suppressAutoHyphens w:val="0"/>
-        <w:spacing w:after="0" w:line="100" w:lineRule="atLeast"/>
-        <w:jc w:val="both"/>
-      </w:pPr>
-      <w:r>
-        <w:rPr>
-          <w:b/>
-          <w:bCs/>
-        </w:rPr>
-        <w:t>WALDLAND.</w:t>
-      </w:r>
-      <w:r>
-        <w:t xml:space="preserve"> In dichten Wäldern ist das Vorankommen langsam; de</w:t>
-      </w:r>
-      <w:r>
-        <w:t>i</w:t>
-      </w:r>
-      <w:r>
-        <w:t>ne Geschwindigkeit halbiert sich. Die Eiche, welche die Druiden so sehr lieben, herrscht hier vor, zusammen mit gesundem Aufwuchse von Esche und Buche. In Waldgegenden herrscht ein ausgeprägter Mangel an Fernsicht.</w:t>
-      </w:r>
-    </w:p>
-    <w:p>
-      <w:pPr>
-        <w:widowControl/>
-        <w:suppressAutoHyphens w:val="0"/>
-        <w:spacing w:after="0" w:line="100" w:lineRule="atLeast"/>
-        <w:jc w:val="both"/>
-      </w:pPr>
-    </w:p>
-    <w:p>
-      <w:pPr>
-        <w:widowControl/>
-        <w:suppressAutoHyphens w:val="0"/>
-        <w:spacing w:after="0" w:line="100" w:lineRule="atLeast"/>
-        <w:jc w:val="both"/>
-      </w:pPr>
-      <w:r>
-        <w:rPr>
-          <w:b/>
-          <w:bCs/>
-        </w:rPr>
-        <w:t>HÜGELLAND.</w:t>
-      </w:r>
-      <w:r>
-        <w:t xml:space="preserve"> Hügelland, von denen bevorzugt, die Schafe züchten, wird dich sehr deutlich verlangsamen; so sehr, </w:t>
-      </w:r>
-      <w:proofErr w:type="spellStart"/>
-      <w:r>
-        <w:t>daß</w:t>
-      </w:r>
-      <w:proofErr w:type="spellEnd"/>
       <w:r>
         <w:t xml:space="preserve"> niemand als die trit</w:t>
       </w:r>
@@ -4645,18 +4577,10 @@
         <w:t>wendig. Schiffe haben machtvolle Kanonen, aber diese können nur zur Breitseite abgefeuert werden. U</w:t>
       </w:r>
       <w:r>
-        <w:t xml:space="preserve">m die Seefahrt zu erlernen, </w:t>
-      </w:r>
-      <w:proofErr w:type="spellStart"/>
-      <w:r>
-        <w:t>muß</w:t>
-      </w:r>
-      <w:r>
-        <w:t>t</w:t>
-      </w:r>
-      <w:proofErr w:type="spellEnd"/>
-      <w:r>
-        <w:t xml:space="preserve"> du die Wege des Wassers und des Windes verstehen.</w:t>
+        <w:t>m die Seefahrt zu erlernen, muß</w:t>
+      </w:r>
+      <w:r>
+        <w:t>t du die Wege des Wassers und des Windes verstehen.</w:t>
       </w:r>
     </w:p>
     <w:p>
@@ -4675,11 +4599,9 @@
       <w:r>
         <w:t xml:space="preserve">über zu fahren. Denk daran, </w:t>
       </w:r>
-      <w:proofErr w:type="spellStart"/>
       <w:r>
         <w:t>daß</w:t>
       </w:r>
-      <w:proofErr w:type="spellEnd"/>
       <w:r>
         <w:t xml:space="preserve"> eine Veränderung der Wellengröße herannahendes Land anzeigt. Dies wird deine Navigation erleichtern.</w:t>
       </w:r>
@@ -4729,11 +4651,9 @@
       <w:r>
         <w:t xml:space="preserve">Versuche, dein Schiff so zu manövrieren, </w:t>
       </w:r>
-      <w:proofErr w:type="spellStart"/>
       <w:r>
         <w:t>daß</w:t>
       </w:r>
-      <w:proofErr w:type="spellEnd"/>
       <w:r>
         <w:t xml:space="preserve"> entweder die Backbord- oder Steuerbordkanonen zum Zuge kommen, bevor Kreaturen oder P</w:t>
       </w:r>
@@ -4747,15 +4667,7 @@
         <w:t>l</w:t>
       </w:r>
       <w:r>
-        <w:t xml:space="preserve">che, wenn auf </w:t>
-      </w:r>
-      <w:proofErr w:type="spellStart"/>
-      <w:r>
-        <w:t>Null</w:t>
-      </w:r>
-      <w:proofErr w:type="spellEnd"/>
-      <w:r>
-        <w:t xml:space="preserve"> reduziert, sein Sinken bewirken wird; in diesem Falle wird deine Reisegruppe zugrunde gehen. Ein erobertes Pirate</w:t>
+        <w:t>che, wenn auf Null reduziert, sein Sinken bewirken wird; in diesem Falle wird deine Reisegruppe zugrunde gehen. Ein erobertes Pirate</w:t>
       </w:r>
       <w:r>
         <w:t>n</w:t>
@@ -5153,11 +5065,9 @@
       <w:r>
         <w:t xml:space="preserve">lassen sich leicht sammeln, so </w:t>
       </w:r>
-      <w:proofErr w:type="spellStart"/>
       <w:r>
         <w:t>daß</w:t>
       </w:r>
-      <w:proofErr w:type="spellEnd"/>
       <w:r>
         <w:t xml:space="preserve"> die Schleuder eine preiswerte Fernwaffe ist. Sie ist ein ständiger Favorit bei Reisenden, denen das Glück nicht hold war.</w:t>
       </w:r>
@@ -5254,13 +5164,7 @@
         <w:t>SCHWERT.</w:t>
       </w:r>
       <w:r>
-        <w:t xml:space="preserve"> Ah, eine wahre Kämpferwaffe! Vier Fuß grausamer, bla</w:t>
-      </w:r>
-      <w:r>
-        <w:t>u</w:t>
-      </w:r>
-      <w:r>
-        <w:t>er Stahl erregen Furcht im Herzen jedes Gegners. Das Schwert ist ein steter Favorit der Kämpfer.</w:t>
+        <w:t xml:space="preserve"> Ah, eine wahre Kämpferwaffe! Vier Fuß grausamer, blauer Stahl erregen Furcht im Herzen jedes Gegners. Das Schwert ist ein steter Favorit der Kämpfer.</w:t>
       </w:r>
     </w:p>
     <w:p>
@@ -5286,13 +5190,25 @@
         <w:t>BOGEN.</w:t>
       </w:r>
       <w:r>
-        <w:t xml:space="preserve"> Eine wirklich brauchbare Fernwaffe. Stelle deine Feinde, bevor sie dich stellen können! Britannische Bogen werden aus dem be</w:t>
+        <w:t xml:space="preserve"> Eine wirklich brauchbare Fernwaffe. Stelle deine Feinde, bevor sie dich stellen können! Britannische Bogen werden aus dem b</w:t>
+      </w:r>
+      <w:r>
+        <w:t>e</w:t>
+      </w:r>
+      <w:r>
+        <w:t>sten Eibenholze hergestellt. Jeder Langbogen wird von Hand abgeri</w:t>
+      </w:r>
+      <w:r>
+        <w:t>e</w:t>
+      </w:r>
+      <w:r>
+        <w:t>ben und an den Spitzen mit Hornnocken geschmückt. Eine Liebling</w:t>
       </w:r>
       <w:r>
         <w:t>s</w:t>
       </w:r>
       <w:r>
-        <w:t>ten Eibenholze hergestellt. Jeder Langbogen wird von Hand abgerieben und an den Spitzen mit Hornnocken geschmückt. Eine Lieblingswaffe derer mit schlechter Rüstung.</w:t>
+        <w:t>waffe derer mit schlechter Rüstung.</w:t>
       </w:r>
     </w:p>
     <w:p>
@@ -5321,18 +5237,10 @@
         <w:t xml:space="preserve"> Hi</w:t>
       </w:r>
       <w:r>
-        <w:t xml:space="preserve">er ist endlich eine wahre </w:t>
-      </w:r>
-      <w:proofErr w:type="spellStart"/>
-      <w:r>
-        <w:t>Schuß</w:t>
-      </w:r>
-      <w:r>
-        <w:t>waffe</w:t>
-      </w:r>
-      <w:proofErr w:type="spellEnd"/>
-      <w:r>
-        <w:t>. Der Einschlag einer Armbrust hält selbst einen wütenden Troll auf. Die Armbrust wird traditionell aus Mahagoni angefertigt und an den Seiten mit geschnit</w:t>
+        <w:t>er ist endlich eine wahre Schuß</w:t>
+      </w:r>
+      <w:r>
+        <w:t>waffe. Der Einschlag einer Armbrust hält selbst einen wütenden Troll auf. Die Armbrust wird traditionell aus Mahagoni angefertigt und an den Seiten mit geschnit</w:t>
       </w:r>
       <w:r>
         <w:t>z</w:t>
@@ -5372,11 +5280,9 @@
       <w:r>
         <w:t xml:space="preserve"> Die Verwendung von Amphoren voll Brandöl ist eine Neuerung in Britannia. Jede der acht Großen Professionen kann sie verwenden. Der Träger schleudert das entzündete Öl in eine gewählte Richtung und erzeugt so eine Spur aus brennendem Öle, die mehrere Minuten </w:t>
       </w:r>
-      <w:proofErr w:type="spellStart"/>
       <w:r>
         <w:t>bestehenbleibt</w:t>
       </w:r>
-      <w:proofErr w:type="spellEnd"/>
       <w:r>
         <w:t>. Jeder Feind, der das Feld aus brennendem Öle betritt, erleidet Brandschaden für jeden Zug, den er in dem Inferno ve</w:t>
       </w:r>
@@ -5472,22 +5378,15 @@
       <w:r>
         <w:t xml:space="preserve">Mehrere Arten magischer Waffen sind angeblich hier und da zu finden, aber die Fundstellen sind nicht sicher bekannt. Man sagt </w:t>
       </w:r>
-      <w:proofErr w:type="spellStart"/>
       <w:r>
         <w:t>daß</w:t>
       </w:r>
-      <w:proofErr w:type="spellEnd"/>
       <w:r>
         <w:t>, vielleicht, ein Reisender eine</w:t>
       </w:r>
       <w:r>
-        <w:t xml:space="preserve">r solchen Waffe würdig sein </w:t>
-      </w:r>
-      <w:proofErr w:type="spellStart"/>
-      <w:r>
-        <w:t>muß</w:t>
-      </w:r>
-      <w:proofErr w:type="spellEnd"/>
+        <w:t>r solchen Waffe würdig sein muß</w:t>
+      </w:r>
       <w:r>
         <w:t>, bevor sie für ihn erreichbar wird.</w:t>
       </w:r>
@@ -5732,13 +5631,13 @@
       </w:pPr>
       <w:r>
         <w:lastRenderedPageBreak/>
-        <w:t>Ebenso wie bei den Waffen laufen viele Gerüchte über magische Rü</w:t>
-      </w:r>
-      <w:r>
-        <w:t>s</w:t>
-      </w:r>
-      <w:r>
-        <w:t>tungen um, die dem Atem eines Drachen widerstehen. Aber wer weiß? Vielleicht sind das nur Gerüchte, die die Orks verbreiten, um Kämpfer auf illusorische Questen zu locken, die mit dem Tode enden.</w:t>
+        <w:t>Ebenso wie bei den Waffen laufen viele Gerüchte über magische R</w:t>
+      </w:r>
+      <w:r>
+        <w:t>ü</w:t>
+      </w:r>
+      <w:r>
+        <w:t>stungen um, die dem Atem eines Drachen widerstehen. Aber wer weiß? Vielleicht sind das nur Gerüchte, die die Orks verbreiten, um Kämpfer auf illusorische Questen zu locken, die mit dem Tode enden.</w:t>
       </w:r>
     </w:p>
     <w:p>
@@ -6066,11 +5965,9 @@
       <w:r>
         <w:t xml:space="preserve"> haben überhaupt keine magische Fähigkeit. Die Magier sind in der Tat so eingestimmt auf die besondere Energie, welche die Magie darstellt, </w:t>
       </w:r>
-      <w:proofErr w:type="spellStart"/>
       <w:r>
         <w:t>daß</w:t>
       </w:r>
-      <w:proofErr w:type="spellEnd"/>
       <w:r>
         <w:t>, wenn sie einen Zauber sprechen, eine blaue Aura um ihr Haupt und ihre Schultern au</w:t>
       </w:r>
@@ -6768,21 +6665,14 @@
         <w:t xml:space="preserve"> Die ruhelosen Geister derer, die zwischen den Ebenen des Seins gefangen sind. Gespenster können durc</w:t>
       </w:r>
       <w:r>
-        <w:t xml:space="preserve">h Wände hindurchgehen, also </w:t>
-      </w:r>
-      <w:proofErr w:type="spellStart"/>
-      <w:r>
-        <w:t>laß</w:t>
-      </w:r>
-      <w:proofErr w:type="spellEnd"/>
+        <w:t>h Wände hindurchgehen, also laß</w:t>
+      </w:r>
       <w:r>
         <w:t xml:space="preserve"> große Vorsicht walten, wenn du glaubst, </w:t>
       </w:r>
-      <w:proofErr w:type="spellStart"/>
       <w:r>
         <w:t>daß</w:t>
       </w:r>
-      <w:proofErr w:type="spellEnd"/>
       <w:r>
         <w:t xml:space="preserve"> sie in der Nähe sind. Böse Gespenster findet man häufig in Ruinen, auf Schlachtfeldern, und in Krypten.</w:t>
       </w:r>
@@ -6814,15 +6704,18 @@
         <w:t xml:space="preserve"> Diese hungrigen Bewohner der Unterwelt lieben es, sich an unvorsichtige Reisende heranzuschleichen und all ih</w:t>
       </w:r>
       <w:r>
-        <w:t xml:space="preserve">re Lebensmittel zu stehlen. </w:t>
+        <w:t>re Lebensmittel zu stehlen. Laß</w:t>
+      </w:r>
+      <w:r>
+        <w:t xml:space="preserve"> keinen bösen </w:t>
       </w:r>
       <w:proofErr w:type="spellStart"/>
       <w:r>
-        <w:t>Laß</w:t>
+        <w:t>Gremlin</w:t>
       </w:r>
       <w:proofErr w:type="spellEnd"/>
       <w:r>
-        <w:t xml:space="preserve"> keinen bösen Gremlin an deine Seite herankommen!</w:t>
+        <w:t xml:space="preserve"> an deine Seite herankommen!</w:t>
       </w:r>
     </w:p>
     <w:p>
@@ -7608,13 +7501,13 @@
         <w:t>nenfeuer zu zerstören, bevor er</w:t>
       </w:r>
       <w:r>
-        <w:t xml:space="preserve"> einen in einen Nahkampf verw</w:t>
-      </w:r>
-      <w:r>
-        <w:t>i</w:t>
-      </w:r>
-      <w:r>
-        <w:t>ckeln kann.</w:t>
+        <w:t xml:space="preserve"> einen in einen Nahkampf verwi</w:t>
+      </w:r>
+      <w:r>
+        <w:t>c</w:t>
+      </w:r>
+      <w:r>
+        <w:t>keln kann.</w:t>
       </w:r>
     </w:p>
     <w:p>
@@ -7676,12 +7569,7 @@
         <w:t xml:space="preserve"> Dieser untote Schatten eines mächtigen Hexenmeisters kann immer noch </w:t>
       </w:r>
       <w:r>
-        <w:t>sehr mäc</w:t>
-      </w:r>
-      <w:bookmarkStart w:id="0" w:name="_GoBack"/>
-      <w:bookmarkEnd w:id="0"/>
-      <w:r>
-        <w:t>htige Zauber wirken. Der böse Leichnam</w:t>
+        <w:t>sehr mächtige Zauber wirken. Der böse Leichnam</w:t>
       </w:r>
       <w:r>
         <w:t xml:space="preserve"> ist selbst unter günstigsten Bedingungen ein sehr gefährlicher Gegner.</w:t>
@@ -8353,11 +8241,9 @@
         <w:lastRenderedPageBreak/>
         <w:t xml:space="preserve">Denk daran, </w:t>
       </w:r>
-      <w:proofErr w:type="spellStart"/>
       <w:r>
         <w:t>daß</w:t>
       </w:r>
-      <w:proofErr w:type="spellEnd"/>
       <w:r>
         <w:t xml:space="preserve"> die bösen Piraten keine Gefangenen machen! Ihre Schiffe sind mit schweren Kanonen ausgerüstet, und die Mannschaften sind gut geübt darin, ihre großen Galeonen schnell in Kampfstellung zu bringen. Es ist wahrlich ein seltener Skipper, der ein Breitseiten-Duell mit einem Piratenschiffe überleben kann. Deine beste Hoffnung i</w:t>
       </w:r>
@@ -9308,13 +9194,8 @@
         <w:t xml:space="preserve"> Hüte dich davor, unbeabsichtigt eine Spinnwebe zu zerreißen, und dieses nicht-böse Geschöpf wird dich vermutlich in Ruhe lassen. Wenn du das Unglück hast, einer</w:t>
       </w:r>
       <w:r>
-        <w:t xml:space="preserve"> in den Weg zu kommen, dann </w:t>
-      </w:r>
-      <w:proofErr w:type="spellStart"/>
-      <w:r>
-        <w:t>paß</w:t>
-      </w:r>
-      <w:proofErr w:type="spellEnd"/>
+        <w:t xml:space="preserve"> in den Weg zu kommen, dann paß</w:t>
+      </w:r>
       <w:r>
         <w:t xml:space="preserve"> auf und vermeide die giftige Spucke.</w:t>
       </w:r>
@@ -10318,11 +10199,9 @@
       <w:r>
         <w:t xml:space="preserve"> Manche glauben, </w:t>
       </w:r>
-      <w:proofErr w:type="spellStart"/>
       <w:r>
         <w:t>daß</w:t>
       </w:r>
-      <w:proofErr w:type="spellEnd"/>
       <w:r>
         <w:t xml:space="preserve"> all diese Marschälle des Bösen ze</w:t>
       </w:r>
@@ -10332,19 +10211,15 @@
       <w:r>
         <w:t xml:space="preserve">stört wurden, als die Trias des Bösen fiel. Wenn es noch welche gibt, wäre es besser, </w:t>
       </w:r>
-      <w:proofErr w:type="spellStart"/>
       <w:r>
         <w:t>daß</w:t>
       </w:r>
-      <w:proofErr w:type="spellEnd"/>
       <w:r>
         <w:t xml:space="preserve"> jemand das Leben selbst verließe, als </w:t>
       </w:r>
-      <w:proofErr w:type="spellStart"/>
       <w:r>
         <w:t>daß</w:t>
       </w:r>
-      <w:proofErr w:type="spellEnd"/>
       <w:r>
         <w:t xml:space="preserve"> er dem Ungestüme eines Balrons gegenüberträte. Die alten Schriftrollen b</w:t>
       </w:r>
@@ -10615,11 +10490,9 @@
       <w:r>
         <w:t xml:space="preserve"> Stell sicher, </w:t>
       </w:r>
-      <w:proofErr w:type="spellStart"/>
       <w:r>
         <w:t>daß</w:t>
       </w:r>
-      <w:proofErr w:type="spellEnd"/>
       <w:r>
         <w:t xml:space="preserve"> du für das kommende Geme</w:t>
       </w:r>
@@ -10630,18 +10503,10 @@
         <w:t>zel angemessen ausgerüstet bist. Hast du die richtige Waffe in der Hand, und trägst du die richtig</w:t>
       </w:r>
       <w:r>
-        <w:t xml:space="preserve">e Rüstung? Wenn nicht, dann </w:t>
-      </w:r>
-      <w:proofErr w:type="spellStart"/>
-      <w:r>
-        <w:t>muß</w:t>
-      </w:r>
-      <w:r>
-        <w:t>t</w:t>
-      </w:r>
-      <w:proofErr w:type="spellEnd"/>
-      <w:r>
-        <w:t xml:space="preserve"> du dich von neuem ausrüsten. Wenn du beginnst, eine Waffe bereitzuhalten oder Rüstung zu tragen, wirst du eine Auswahl solcher Gegenstände erha</w:t>
+        <w:t>e Rüstung? Wenn nicht, dann muß</w:t>
+      </w:r>
+      <w:r>
+        <w:t>t du dich von neuem ausrüsten. Wenn du beginnst, eine Waffe bereitzuhalten oder Rüstung zu tragen, wirst du eine Auswahl solcher Gegenstände erha</w:t>
       </w:r>
       <w:r>
         <w:t>l</w:t>
@@ -10733,18 +10598,10 @@
         <w:t xml:space="preserve"> Jeder Kämpfer oder Magiebenutzer wird eine Gelegenheit zu eigenständigem Handeln bekommen. D</w:t>
       </w:r>
       <w:r>
-        <w:t xml:space="preserve">u kannst nur in die </w:t>
-      </w:r>
-      <w:proofErr w:type="spellStart"/>
-      <w:r>
-        <w:t>Hauptkompaß</w:t>
-      </w:r>
-      <w:r>
-        <w:t>richtungen</w:t>
-      </w:r>
-      <w:proofErr w:type="spellEnd"/>
-      <w:r>
-        <w:t xml:space="preserve"> angreifen (Nord, Ost, Süd und West). Wenn ein Kämpfer an der Reihe ist, können jene mit Handwaffen einen angrenzenden Bereich angreifen, indem sie die Richtung angeben. Jene mit Fernwaffen können diese quer über das Schlachtfeld</w:t>
+        <w:t>u kannst nur in die Hauptkompaß</w:t>
+      </w:r>
+      <w:r>
+        <w:t>richtungen angreifen (Nord, Ost, Süd und West). Wenn ein Kämpfer an der Reihe ist, können jene mit Handwaffen einen angrenzenden Bereich angreifen, indem sie die Richtung angeben. Jene mit Fernwaffen können diese quer über das Schlachtfeld</w:t>
       </w:r>
       <w:r>
         <w:t xml:space="preserve"> abfeuern, i</w:t>
@@ -10753,18 +10610,10 @@
         <w:t>n</w:t>
       </w:r>
       <w:r>
-        <w:t xml:space="preserve">dem sie ihre </w:t>
-      </w:r>
-      <w:proofErr w:type="spellStart"/>
-      <w:r>
-        <w:t>Schuß</w:t>
-      </w:r>
-      <w:r>
-        <w:t>richtung</w:t>
-      </w:r>
-      <w:proofErr w:type="spellEnd"/>
-      <w:r>
-        <w:t xml:space="preserve"> angeben. Magiebenutzer können einen Za</w:t>
+        <w:t>dem sie ihre Schuß</w:t>
+      </w:r>
+      <w:r>
+        <w:t>richtung angeben. Magiebenutzer können einen Za</w:t>
       </w:r>
       <w:r>
         <w:t>u</w:t>
@@ -10779,13 +10628,8 @@
         <w:t>vorberei</w:t>
       </w:r>
       <w:r>
-        <w:t xml:space="preserve">tet worden sind. Der Zauber </w:t>
-      </w:r>
-      <w:proofErr w:type="spellStart"/>
-      <w:r>
-        <w:t>muß</w:t>
-      </w:r>
-      <w:proofErr w:type="spellEnd"/>
+        <w:t>tet worden sind. Der Zauber muß</w:t>
+      </w:r>
       <w:r>
         <w:t xml:space="preserve"> ausgewählt und seine Richtung festgelegt we</w:t>
       </w:r>
@@ -10838,13 +10682,13 @@
         <w:t>r</w:t>
       </w:r>
       <w:r>
-        <w:t>lassen und in die umgebende Landschaft zurückkehren. Wenn die Monster einen Schatz bei sich trugen, wird dieser nun zu deiner Verf</w:t>
-      </w:r>
-      <w:r>
-        <w:t>ü</w:t>
-      </w:r>
-      <w:r>
-        <w:t>gung stehen. Vorsicht</w:t>
+        <w:t>lassen und in die umgebende Landschaft zurückkehren. Wenn die Mo</w:t>
+      </w:r>
+      <w:r>
+        <w:t>n</w:t>
+      </w:r>
+      <w:r>
+        <w:t>ster einen Schatz bei sich trugen, wird dieser nun zu deiner Verfügung stehen. Vorsicht</w:t>
       </w:r>
       <w:r>
         <w:t xml:space="preserve"> ist beim Öffnen von Schatztruhe</w:t>
@@ -10929,18 +10773,10 @@
         <w:t>tegisch positionie</w:t>
       </w:r>
       <w:r>
-        <w:t xml:space="preserve">rt in einer engen, felsigen </w:t>
-      </w:r>
-      <w:proofErr w:type="spellStart"/>
-      <w:r>
-        <w:t>Paß</w:t>
-      </w:r>
-      <w:r>
-        <w:t>straße</w:t>
-      </w:r>
-      <w:proofErr w:type="spellEnd"/>
-      <w:r>
-        <w:t>, können ein Heer in den Tausenden zurückhalten.</w:t>
+        <w:t>rt in einer engen, felsigen Paß</w:t>
+      </w:r>
+      <w:r>
+        <w:t>straße, können ein Heer in den Tausenden zurückhalten.</w:t>
       </w:r>
     </w:p>
     <w:p>
@@ -10976,18 +10812,10 @@
         <w:t>sen von Waffen, die dem Krieger zur Verfügung ste</w:t>
       </w:r>
       <w:r>
-        <w:t xml:space="preserve">hen. Sie sind: </w:t>
-      </w:r>
-      <w:proofErr w:type="spellStart"/>
-      <w:r>
-        <w:t>Schuß</w:t>
-      </w:r>
-      <w:r>
-        <w:t>waffen</w:t>
-      </w:r>
-      <w:proofErr w:type="spellEnd"/>
-      <w:r>
-        <w:t xml:space="preserve">, welche einen Feind schon </w:t>
+        <w:t>hen. Sie sind: Schuß</w:t>
+      </w:r>
+      <w:r>
+        <w:t xml:space="preserve">waffen, welche einen Feind schon </w:t>
       </w:r>
       <w:r>
         <w:t>auf Entfernung treffen können</w:t>
@@ -11035,15 +10863,7 @@
         <w:t xml:space="preserve"> – </w:t>
       </w:r>
       <w:r>
-        <w:t xml:space="preserve">etwa um von einer </w:t>
-      </w:r>
-      <w:proofErr w:type="spellStart"/>
-      <w:r>
-        <w:t>Schußwaffe</w:t>
-      </w:r>
-      <w:proofErr w:type="spellEnd"/>
-      <w:r>
-        <w:t xml:space="preserve"> zu einer Handwaffe zu wechseln, sobald ein Feind zu dir aufgeschlossen hat.</w:t>
+        <w:t>etwa um von einer Schußwaffe zu einer Handwaffe zu wechseln, sobald ein Feind zu dir aufgeschlossen hat.</w:t>
       </w:r>
     </w:p>
     <w:p>
@@ -11083,11 +10903,9 @@
       <w:r>
         <w:t xml:space="preserve"> </w:t>
       </w:r>
-      <w:proofErr w:type="spellStart"/>
       <w:r>
         <w:t>daß</w:t>
       </w:r>
-      <w:proofErr w:type="spellEnd"/>
       <w:r>
         <w:t xml:space="preserve">, bevor er in den Kampf mit einem Gegner eintritt, der Krieger sich fragen sollte, </w:t>
       </w:r>
@@ -11306,73 +11124,69 @@
       <w:r>
         <w:t xml:space="preserve"> zu schauen aus Furcht, </w:t>
       </w:r>
+      <w:r>
+        <w:t>daß</w:t>
+      </w:r>
+      <w:r>
+        <w:t xml:space="preserve"> das Böse uns im ersten unaufmerksamen Momente anfällt. Die Stabilität, die durch das Neue Zeitalter bereits erreicht wurde, scheint ein Goldenes Zeitalter des Friedens und Wohlstandes anzukündigen.</w:t>
+      </w:r>
+    </w:p>
+    <w:p>
+      <w:pPr>
+        <w:widowControl/>
+        <w:suppressAutoHyphens w:val="0"/>
+        <w:spacing w:after="0" w:line="100" w:lineRule="atLeast"/>
+        <w:jc w:val="both"/>
+      </w:pPr>
+      <w:r>
+        <w:t>Welche Art Menschen we</w:t>
+      </w:r>
+      <w:r>
+        <w:t>rd</w:t>
+      </w:r>
+      <w:r>
+        <w:t>en</w:t>
+      </w:r>
+      <w:r>
+        <w:t xml:space="preserve"> dieses </w:t>
+      </w:r>
       <w:proofErr w:type="spellStart"/>
       <w:r>
+        <w:t>Neue</w:t>
+      </w:r>
+      <w:proofErr w:type="spellEnd"/>
+      <w:r>
+        <w:t xml:space="preserve"> Zeitalter erben? Sicher ist es nicht unser Schicksal, uns ewig als kriegerische Stämme gegenseitig zu bekämpfen. Gibt es nicht einen höheren Ruf </w:t>
+      </w:r>
+      <w:r>
+        <w:rPr>
+          <w:rFonts w:cs="Times New Roman"/>
+        </w:rPr>
+        <w:t>–</w:t>
+      </w:r>
+      <w:r>
+        <w:t xml:space="preserve"> einen, der unser Bem</w:t>
+      </w:r>
+      <w:r>
+        <w:t>ü</w:t>
+      </w:r>
+      <w:r>
+        <w:t>hungen und Möglichkeiten würdig ist?</w:t>
+      </w:r>
+    </w:p>
+    <w:p>
+      <w:pPr>
+        <w:widowControl/>
+        <w:suppressAutoHyphens w:val="0"/>
+        <w:spacing w:after="0" w:line="100" w:lineRule="atLeast"/>
+        <w:jc w:val="both"/>
+      </w:pPr>
+      <w:r>
+        <w:t xml:space="preserve">Wenn man akzeptiert, </w:t>
+      </w:r>
+      <w:r>
         <w:t>daß</w:t>
       </w:r>
-      <w:proofErr w:type="spellEnd"/>
-      <w:r>
-        <w:t xml:space="preserve"> das Böse uns im ersten unaufmerksamen Momente anfällt. Die Stabilität, die durch das Neue Zeitalter bereits erreicht wurde, scheint ein Goldenes Zeitalter des Friedens und Wohlstandes anzukündigen.</w:t>
-      </w:r>
-    </w:p>
-    <w:p>
-      <w:pPr>
-        <w:widowControl/>
-        <w:suppressAutoHyphens w:val="0"/>
-        <w:spacing w:after="0" w:line="100" w:lineRule="atLeast"/>
-        <w:jc w:val="both"/>
-      </w:pPr>
-      <w:r>
-        <w:t>Welche Art Menschen we</w:t>
-      </w:r>
-      <w:r>
-        <w:t>rd</w:t>
-      </w:r>
-      <w:r>
-        <w:t>en</w:t>
-      </w:r>
-      <w:r>
-        <w:t xml:space="preserve"> dieses </w:t>
-      </w:r>
-      <w:proofErr w:type="spellStart"/>
-      <w:r>
-        <w:t>Neue</w:t>
-      </w:r>
-      <w:proofErr w:type="spellEnd"/>
-      <w:r>
-        <w:t xml:space="preserve"> Zeitalter erben? Sicher ist es nicht unser Schicksal, uns ewig als kriegerische Stämme gegenseitig zu bekämpfen. Gibt es nicht einen höheren Ruf </w:t>
-      </w:r>
-      <w:r>
-        <w:rPr>
-          <w:rFonts w:cs="Times New Roman"/>
-        </w:rPr>
-        <w:t>–</w:t>
-      </w:r>
-      <w:r>
-        <w:t xml:space="preserve"> einen, der unser Bem</w:t>
-      </w:r>
-      <w:r>
-        <w:t>ü</w:t>
-      </w:r>
-      <w:r>
-        <w:t>hungen und Möglichkeiten würdig ist?</w:t>
-      </w:r>
-    </w:p>
-    <w:p>
-      <w:pPr>
-        <w:widowControl/>
-        <w:suppressAutoHyphens w:val="0"/>
-        <w:spacing w:after="0" w:line="100" w:lineRule="atLeast"/>
-        <w:jc w:val="both"/>
-      </w:pPr>
-      <w:r>
-        <w:t xml:space="preserve">Wenn man akzeptiert, </w:t>
-      </w:r>
-      <w:proofErr w:type="spellStart"/>
-      <w:r>
-        <w:t>daß</w:t>
-      </w:r>
-      <w:proofErr w:type="spellEnd"/>
       <w:r>
         <w:t xml:space="preserve"> die nächste Zone menschlichen Wachstums nicht durch aggressive Gebietserweiterung bereitet werden soll, dann erwächst eine mögliche Antwort </w:t>
       </w:r>
@@ -11477,22 +11291,15 @@
       <w:r>
         <w:t xml:space="preserve">Wenn man voraussetzt, </w:t>
       </w:r>
-      <w:proofErr w:type="spellStart"/>
       <w:r>
         <w:t>daß</w:t>
       </w:r>
-      <w:proofErr w:type="spellEnd"/>
       <w:r>
         <w:t xml:space="preserve"> man, um Reinheit zu verstehen, selbst n</w:t>
       </w:r>
       <w:r>
-        <w:t xml:space="preserve">ach ihr streben </w:t>
-      </w:r>
-      <w:proofErr w:type="spellStart"/>
-      <w:r>
-        <w:t>muß</w:t>
-      </w:r>
-      <w:proofErr w:type="spellEnd"/>
+        <w:t>ach ihr streben muß</w:t>
+      </w:r>
       <w:r>
         <w:t xml:space="preserve"> </w:t>
       </w:r>
@@ -11563,11 +11370,9 @@
       <w:r>
         <w:t xml:space="preserve">ren Ganzen gehörst. Aber </w:t>
       </w:r>
-      <w:proofErr w:type="spellStart"/>
       <w:r>
         <w:t>allzuschnell</w:t>
       </w:r>
-      <w:proofErr w:type="spellEnd"/>
       <w:r>
         <w:t xml:space="preserve"> endet die Meditation, und du kehrst von diesem flüchtigen Eindrucke des Erhabenen zurück zu den Notwendigkeiten des täglichen Überlebens.</w:t>
       </w:r>
@@ -11582,21 +11387,11 @@
       <w:r>
         <w:t xml:space="preserve">Es ist Zeit, </w:t>
       </w:r>
-      <w:proofErr w:type="spellStart"/>
       <w:r>
         <w:t>daß</w:t>
       </w:r>
-      <w:proofErr w:type="spellEnd"/>
-      <w:r>
-        <w:t xml:space="preserve"> alle ihre kriegerischen Wege </w:t>
-      </w:r>
-      <w:proofErr w:type="spellStart"/>
-      <w:r>
-        <w:t>beiseite schieben</w:t>
-      </w:r>
-      <w:proofErr w:type="spellEnd"/>
-      <w:r>
-        <w:t xml:space="preserve"> und a</w:t>
+      <w:r>
+        <w:t xml:space="preserve"> alle ihre kriegerischen Wege beiseite schieben und a</w:t>
       </w:r>
       <w:r>
         <w:t>n</w:t>
@@ -11610,7 +11405,6 @@
       <w:r>
         <w:t xml:space="preserve"> Böse zu bekämpfen, das in uns selbst lauert. Es ist </w:t>
       </w:r>
-      <w:proofErr w:type="spellStart"/>
       <w:r>
         <w:t>allz</w:t>
       </w:r>
@@ -11620,15 +11414,12 @@
       <w:r>
         <w:t>leicht</w:t>
       </w:r>
-      <w:proofErr w:type="spellEnd"/>
       <w:r>
         <w:t xml:space="preserve">, sich hinzusetzen und den Pfad der Tugend zu preisen, ohne selbst je einen Fuß darauf zu setzen. Die uralte Regel, </w:t>
       </w:r>
-      <w:proofErr w:type="spellStart"/>
       <w:r>
         <w:t>daß</w:t>
       </w:r>
-      <w:proofErr w:type="spellEnd"/>
       <w:r>
         <w:t xml:space="preserve"> man andere so b</w:t>
       </w:r>
@@ -11669,11 +11460,9 @@
       <w:r>
         <w:t xml:space="preserve"> denn wer kann das Ende des Pfades sehen, bevor er die Reise noch begonnen hat? Aber es steht auch geschrieben, </w:t>
       </w:r>
-      <w:proofErr w:type="spellStart"/>
       <w:r>
         <w:t>daß</w:t>
       </w:r>
-      <w:proofErr w:type="spellEnd"/>
       <w:r>
         <w:t xml:space="preserve"> der Pfad für jeden Menschen unte</w:t>
       </w:r>
@@ -11723,13 +11512,8 @@
         <w:t>Viele P</w:t>
       </w:r>
       <w:r>
-        <w:t xml:space="preserve">hilosophen sind der Meinung, </w:t>
-      </w:r>
-      <w:proofErr w:type="spellStart"/>
-      <w:r>
-        <w:t>daß</w:t>
-      </w:r>
-      <w:proofErr w:type="spellEnd"/>
+        <w:t>hilosophen sind der Meinung, daß</w:t>
+      </w:r>
       <w:r>
         <w:t xml:space="preserve"> der Pfad in Wahrheit nur eine Reihe getrennter, kleiner Pfade ist. Jeder dieser minderen Pfade führt zur Erfüllung eines Aspektes unseres Selbst. Einem dieser mindern Pf</w:t>
       </w:r>
@@ -12226,18 +12010,8 @@
           <w:sz w:val="26"/>
           <w:szCs w:val="26"/>
         </w:rPr>
-        <w:t xml:space="preserve">cher Erfolg haben soll, </w:t>
-      </w:r>
-      <w:proofErr w:type="spellStart"/>
-      <w:r>
-        <w:rPr>
-          <w:rFonts w:ascii="Garamond" w:hAnsi="Garamond"/>
-          <w:sz w:val="26"/>
-          <w:szCs w:val="26"/>
-        </w:rPr>
-        <w:t>muß</w:t>
-      </w:r>
-      <w:proofErr w:type="spellEnd"/>
+        <w:t>cher Erfolg haben soll, muß</w:t>
+      </w:r>
       <w:r>
         <w:rPr>
           <w:rFonts w:ascii="Garamond" w:hAnsi="Garamond"/>
@@ -14028,7 +13802,7 @@
 </file>
 
 <file path=customXml/itemProps1.xml><?xml version="1.0" encoding="utf-8"?>
-<ds:datastoreItem xmlns:ds="http://schemas.openxmlformats.org/officeDocument/2006/customXml" ds:itemID="{7FD37949-B876-4A46-AAF2-4EEEE4FBDA99}">
+<ds:datastoreItem xmlns:ds="http://schemas.openxmlformats.org/officeDocument/2006/customXml" ds:itemID="{25EB109D-F229-46B3-9723-569F885DA200}">
   <ds:schemaRefs>
     <ds:schemaRef ds:uri="http://schemas.openxmlformats.org/officeDocument/2006/bibliography"/>
   </ds:schemaRefs>

</xml_diff>

<commit_message>
Renamed those locations, whose English names are translatable English words - Cove, Moonglow, Paws, Yew - to German; use vectors of pointers instead of vectors of objects for weapons and armor again, as the change didn't himprove anything
</commit_message>
<xml_diff>
--- a/Ultima IV Dokumentation/Geschichte.docx
+++ b/Ultima IV Dokumentation/Geschichte.docx
@@ -19,6 +19,8 @@
           <w:szCs w:val="72"/>
         </w:rPr>
       </w:pPr>
+      <w:bookmarkStart w:id="0" w:name="_GoBack"/>
+      <w:bookmarkEnd w:id="0"/>
       <w:r>
         <w:rPr>
           <w:noProof/>
@@ -1107,7 +1109,19 @@
       </w:r>
       <w:r>
         <w:lastRenderedPageBreak/>
-        <w:t>ausgetretenen Pfade abkommen, verzweifle nicht, denn innerhalb der Wälder liegt die hübsche Stadt Yew, Heimat der mystischen Druiden. Der Hohe Gerichtshof von Yew entscheidet alle bedeutenden Fälle Br</w:t>
+        <w:t>ausgetretenen Pfade abkommen, verzweifle nicht, denn innerhalb der Wä</w:t>
+      </w:r>
+      <w:r>
+        <w:t>lder liegt die hübsche Stadt Eibe</w:t>
+      </w:r>
+      <w:r>
+        <w:t>, Heimat der mystischen Druiden. Der Hohe Ge</w:t>
+      </w:r>
+      <w:r>
+        <w:t>richtshof von Eibe</w:t>
+      </w:r>
+      <w:r>
+        <w:t xml:space="preserve"> entscheidet alle bedeutenden Fälle Br</w:t>
       </w:r>
       <w:r>
         <w:t>i</w:t>
@@ -1433,13 +1447,33 @@
         <w:t>e</w:t>
       </w:r>
       <w:r>
-        <w:t>schehnisse in seinem Reiche zu beobachten. Am Südende von Veritas befindet sich die sagenhafte Stadt Moonglow. Die Magier von Moonglow verbessern stets ihre Fertigkeiten, unermüdlich in der Ve</w:t>
-      </w:r>
-      <w:r>
-        <w:t>r</w:t>
-      </w:r>
-      <w:r>
-        <w:t xml:space="preserve">folgung größerer Erkenntnis in den mystischen Künsten. In Moonglow </w:t>
+        <w:t xml:space="preserve">schehnisse in seinem Reiche zu beobachten. Am Südende von Veritas befindet sich die sagenhafte Stadt </w:t>
+      </w:r>
+      <w:r>
+        <w:t>Glimmemond. Die Magier von Glim</w:t>
+      </w:r>
+      <w:r>
+        <w:softHyphen/>
+        <w:t>me</w:t>
+      </w:r>
+      <w:r>
+        <w:softHyphen/>
+        <w:t>mond</w:t>
+      </w:r>
+      <w:r>
+        <w:t xml:space="preserve"> verbessern stets ihre Fertigkeiten, unermüdlich in der Verfo</w:t>
+      </w:r>
+      <w:r>
+        <w:t>l</w:t>
+      </w:r>
+      <w:r>
+        <w:t xml:space="preserve">gung größerer Erkenntnis in den mystischen Künsten. In </w:t>
+      </w:r>
+      <w:r>
+        <w:t>Glimmemond</w:t>
+      </w:r>
+      <w:r>
+        <w:t xml:space="preserve"> </w:t>
       </w:r>
       <w:r>
         <w:lastRenderedPageBreak/>
@@ -1961,7 +1995,13 @@
         <w:t xml:space="preserve"> Die Magier Britannias versa</w:t>
       </w:r>
       <w:r>
-        <w:t>mmeln sich in Moonglow, nahe des</w:t>
+        <w:t xml:space="preserve">mmeln sich in </w:t>
+      </w:r>
+      <w:r>
+        <w:t>Glimmemond</w:t>
+      </w:r>
+      <w:r>
+        <w:t>, nahe des</w:t>
       </w:r>
       <w:r>
         <w:t xml:space="preserve"> Lyze</w:t>
@@ -1973,25 +2013,31 @@
         <w:t>s</w:t>
       </w:r>
       <w:r>
-        <w:t>, wo sie die uralten Schriftrollen in der Bibliothek studi</w:t>
-      </w:r>
-      <w:r>
-        <w:t>e</w:t>
-      </w:r>
-      <w:r>
-        <w:t xml:space="preserve">ren können. Die Einschränkungen ihrer Profession erlauben Magiern nur das Tragen von Tuchrüstung und das Führen eines Stabes, eines Dolches oder einer Schleuder. Unbestätigte Gerüchte lassen vermuten, </w:t>
+        <w:t>, wo sie die uralten Schriftrollen in der Bibliothek studieren können. Die Einschränkungen ihrer Profession erlauben M</w:t>
+      </w:r>
+      <w:r>
+        <w:t>a</w:t>
+      </w:r>
+      <w:r>
+        <w:t>giern nur das Tragen von Tuchrüstung und das Führen eines Stabes, eines Dolches oder einer Schleuder. Unbestätigte Gerüchte lassen ve</w:t>
+      </w:r>
+      <w:r>
+        <w:t>r</w:t>
+      </w:r>
+      <w:r>
+        <w:t xml:space="preserve">muten, </w:t>
       </w:r>
       <w:r>
         <w:t>daß</w:t>
       </w:r>
       <w:r>
-        <w:t xml:space="preserve"> die höchsten Adepten den Gebrauch arkaner magischer Waffen erlangt haben. Die Hauptwaffe des Magiers ist natürlich die Magie. Wenn der Magier weiter fortschreitet, können mächtigere Zauber g</w:t>
-      </w:r>
-      <w:r>
-        <w:t>e</w:t>
-      </w:r>
-      <w:r>
-        <w:t>woben werden. Einige der größten Zauber sollen, ganz wörtlich, die Erde erbeben lassen oder die Toten aufwecken!</w:t>
+        <w:t xml:space="preserve"> die höchsten Adepten den Gebrauch arkaner magischer Waffen erlangt haben. Die Hauptwaffe des Magiers ist natürlich die Magie. Wenn der Magier weiter fortschreitet, können mächtigere Za</w:t>
+      </w:r>
+      <w:r>
+        <w:t>u</w:t>
+      </w:r>
+      <w:r>
+        <w:t>ber gewoben werden. Einige der größten Zauber sollen, ganz wörtlich, die Erde erbeben lassen oder die Toten aufwecken!</w:t>
       </w:r>
     </w:p>
     <w:p>
@@ -2319,7 +2365,13 @@
         <w:t>DRUIDE.</w:t>
       </w:r>
       <w:r>
-        <w:t xml:space="preserve"> Die Druiden sind wilde Kämpfer, besonders, wenn sie ihre geliebten Haine verteidigen. Sie sehen alle Bäume als heilig an und ihre Stadt Yew liegt tief in den Wäldern. Druiden sind auch beeindruckende Praktiker der mystischen Künste und ih</w:t>
+        <w:t xml:space="preserve"> Die Druiden sind wilde Kämpfer, besonders, wenn sie ihre geliebten Haine verteidigen. Sie sehen alle Bäume </w:t>
+      </w:r>
+      <w:r>
+        <w:t>als heilig an und ihre Stadt Eibe</w:t>
+      </w:r>
+      <w:r>
+        <w:t xml:space="preserve"> liegt tief in den Wäldern. Druiden sind auch beeindruckende Praktiker der mystischen Künste und ih</w:t>
       </w:r>
       <w:r>
         <w:t>re Kenntnis über Kräuter sucht i</w:t>
@@ -2706,12 +2758,7 @@
       </w:r>
       <w:proofErr w:type="gramStart"/>
       <w:r>
-        <w:t>deinem Schick</w:t>
-      </w:r>
-      <w:bookmarkStart w:id="0" w:name="_GoBack"/>
-      <w:bookmarkEnd w:id="0"/>
-      <w:r>
-        <w:t>sale</w:t>
+        <w:t>deinem Schicksale</w:t>
       </w:r>
       <w:proofErr w:type="gramEnd"/>
       <w:r>
@@ -13802,7 +13849,7 @@
 </file>
 
 <file path=customXml/itemProps1.xml><?xml version="1.0" encoding="utf-8"?>
-<ds:datastoreItem xmlns:ds="http://schemas.openxmlformats.org/officeDocument/2006/customXml" ds:itemID="{25EB109D-F229-46B3-9723-569F885DA200}">
+<ds:datastoreItem xmlns:ds="http://schemas.openxmlformats.org/officeDocument/2006/customXml" ds:itemID="{20349A4F-8850-49AD-BC79-168DFB96272E}">
   <ds:schemaRefs>
     <ds:schemaRef ds:uri="http://schemas.openxmlformats.org/officeDocument/2006/bibliography"/>
   </ds:schemaRefs>

</xml_diff>